<commit_message>
Deployed a2a290b with MkDocs version: 1.5.3
</commit_message>
<xml_diff>
--- a/icindekiler/Açık-Kaynak-Araçlar-İle-Ağ-Güvenliği-Vize.docx
+++ b/icindekiler/Açık-Kaynak-Araçlar-İle-Ağ-Güvenliği-Vize.docx
@@ -204,7 +204,7 @@
                                   <w:spacing w:before="120"/>
                                   <w:jc w:val="center"/>
                                   <w:rPr>
-                                    <w:color w:val="404040" w:themeColor="text1" w:themeTint="BF"/>
+                                    <w:color w:val="000000" w:themeColor="text1"/>
                                     <w:sz w:val="36"/>
                                     <w:szCs w:val="36"/>
                                   </w:rPr>
@@ -217,6 +217,39 @@
                                   </w:rPr>
                                   <w:t>440089</w:t>
                                 </w:r>
+                              </w:p>
+                              <w:p>
+                                <w:pPr>
+                                  <w:spacing w:before="120"/>
+                                  <w:jc w:val="center"/>
+                                  <w:rPr>
+                                    <w:color w:val="000000" w:themeColor="text1"/>
+                                    <w:sz w:val="36"/>
+                                    <w:szCs w:val="36"/>
+                                  </w:rPr>
+                                </w:pPr>
+                              </w:p>
+                              <w:p>
+                                <w:pPr>
+                                  <w:spacing w:before="120"/>
+                                  <w:jc w:val="center"/>
+                                  <w:rPr>
+                                    <w:color w:val="000000" w:themeColor="text1"/>
+                                    <w:sz w:val="36"/>
+                                    <w:szCs w:val="36"/>
+                                  </w:rPr>
+                                </w:pPr>
+                              </w:p>
+                              <w:p>
+                                <w:pPr>
+                                  <w:spacing w:before="120"/>
+                                  <w:jc w:val="center"/>
+                                  <w:rPr>
+                                    <w:color w:val="404040" w:themeColor="text1" w:themeTint="BF"/>
+                                    <w:sz w:val="36"/>
+                                    <w:szCs w:val="36"/>
+                                  </w:rPr>
+                                </w:pPr>
                               </w:p>
                             </w:txbxContent>
                           </wps:txbx>
@@ -361,7 +394,7 @@
                             <w:spacing w:before="120"/>
                             <w:jc w:val="center"/>
                             <w:rPr>
-                              <w:color w:val="404040" w:themeColor="text1" w:themeTint="BF"/>
+                              <w:color w:val="000000" w:themeColor="text1"/>
                               <w:sz w:val="36"/>
                               <w:szCs w:val="36"/>
                             </w:rPr>
@@ -374,6 +407,39 @@
                             </w:rPr>
                             <w:t>440089</w:t>
                           </w:r>
+                        </w:p>
+                        <w:p>
+                          <w:pPr>
+                            <w:spacing w:before="120"/>
+                            <w:jc w:val="center"/>
+                            <w:rPr>
+                              <w:color w:val="000000" w:themeColor="text1"/>
+                              <w:sz w:val="36"/>
+                              <w:szCs w:val="36"/>
+                            </w:rPr>
+                          </w:pPr>
+                        </w:p>
+                        <w:p>
+                          <w:pPr>
+                            <w:spacing w:before="120"/>
+                            <w:jc w:val="center"/>
+                            <w:rPr>
+                              <w:color w:val="000000" w:themeColor="text1"/>
+                              <w:sz w:val="36"/>
+                              <w:szCs w:val="36"/>
+                            </w:rPr>
+                          </w:pPr>
+                        </w:p>
+                        <w:p>
+                          <w:pPr>
+                            <w:spacing w:before="120"/>
+                            <w:jc w:val="center"/>
+                            <w:rPr>
+                              <w:color w:val="404040" w:themeColor="text1" w:themeTint="BF"/>
+                              <w:sz w:val="36"/>
+                              <w:szCs w:val="36"/>
+                            </w:rPr>
+                          </w:pPr>
                         </w:p>
                       </w:txbxContent>
                     </v:textbox>
@@ -4355,73 +4421,7 @@
               <w:sz w:val="26"/>
               <w:szCs w:val="26"/>
             </w:rPr>
-            <w:t>Saldırı Tespit Sistemi (</w:t>
-          </w:r>
-          <w:proofErr w:type="spellStart"/>
-          <w:r>
-            <w:rPr>
-              <w:rFonts w:ascii="Times New Roman" w:hAnsi="Times New Roman" w:cs="Times New Roman"/>
-              <w:b/>
-              <w:bCs/>
-              <w:sz w:val="26"/>
-              <w:szCs w:val="26"/>
-            </w:rPr>
-            <w:t>Intrusion</w:t>
-          </w:r>
-          <w:proofErr w:type="spellEnd"/>
-          <w:r>
-            <w:rPr>
-              <w:rFonts w:ascii="Times New Roman" w:hAnsi="Times New Roman" w:cs="Times New Roman"/>
-              <w:b/>
-              <w:bCs/>
-              <w:sz w:val="26"/>
-              <w:szCs w:val="26"/>
-            </w:rPr>
-            <w:t xml:space="preserve"> </w:t>
-          </w:r>
-          <w:proofErr w:type="spellStart"/>
-          <w:r>
-            <w:rPr>
-              <w:rFonts w:ascii="Times New Roman" w:hAnsi="Times New Roman" w:cs="Times New Roman"/>
-              <w:b/>
-              <w:bCs/>
-              <w:sz w:val="26"/>
-              <w:szCs w:val="26"/>
-            </w:rPr>
-            <w:t>Detection</w:t>
-          </w:r>
-          <w:proofErr w:type="spellEnd"/>
-          <w:r>
-            <w:rPr>
-              <w:rFonts w:ascii="Times New Roman" w:hAnsi="Times New Roman" w:cs="Times New Roman"/>
-              <w:b/>
-              <w:bCs/>
-              <w:sz w:val="26"/>
-              <w:szCs w:val="26"/>
-            </w:rPr>
-            <w:t xml:space="preserve"> </w:t>
-          </w:r>
-          <w:proofErr w:type="spellStart"/>
-          <w:r>
-            <w:rPr>
-              <w:rFonts w:ascii="Times New Roman" w:hAnsi="Times New Roman" w:cs="Times New Roman"/>
-              <w:b/>
-              <w:bCs/>
-              <w:sz w:val="26"/>
-              <w:szCs w:val="26"/>
-            </w:rPr>
-            <w:t>System</w:t>
-          </w:r>
-          <w:proofErr w:type="spellEnd"/>
-          <w:r>
-            <w:rPr>
-              <w:rFonts w:ascii="Times New Roman" w:hAnsi="Times New Roman" w:cs="Times New Roman"/>
-              <w:b/>
-              <w:bCs/>
-              <w:sz w:val="26"/>
-              <w:szCs w:val="26"/>
-            </w:rPr>
-            <w:t>)</w:t>
+            <w:t>Saldırı Tespit Sistemi (Intrusion Detection System)</w:t>
           </w:r>
         </w:p>
         <w:p>
@@ -4462,73 +4462,7 @@
               <w:sz w:val="26"/>
               <w:szCs w:val="26"/>
             </w:rPr>
-            <w:t>Saldırı Önleme Sistemi (</w:t>
-          </w:r>
-          <w:proofErr w:type="spellStart"/>
-          <w:r>
-            <w:rPr>
-              <w:rFonts w:ascii="Times New Roman" w:hAnsi="Times New Roman" w:cs="Times New Roman"/>
-              <w:b/>
-              <w:bCs/>
-              <w:sz w:val="26"/>
-              <w:szCs w:val="26"/>
-            </w:rPr>
-            <w:t>Intrusion</w:t>
-          </w:r>
-          <w:proofErr w:type="spellEnd"/>
-          <w:r>
-            <w:rPr>
-              <w:rFonts w:ascii="Times New Roman" w:hAnsi="Times New Roman" w:cs="Times New Roman"/>
-              <w:b/>
-              <w:bCs/>
-              <w:sz w:val="26"/>
-              <w:szCs w:val="26"/>
-            </w:rPr>
-            <w:t xml:space="preserve"> </w:t>
-          </w:r>
-          <w:proofErr w:type="spellStart"/>
-          <w:r>
-            <w:rPr>
-              <w:rFonts w:ascii="Times New Roman" w:hAnsi="Times New Roman" w:cs="Times New Roman"/>
-              <w:b/>
-              <w:bCs/>
-              <w:sz w:val="26"/>
-              <w:szCs w:val="26"/>
-            </w:rPr>
-            <w:t>Prevention</w:t>
-          </w:r>
-          <w:proofErr w:type="spellEnd"/>
-          <w:r>
-            <w:rPr>
-              <w:rFonts w:ascii="Times New Roman" w:hAnsi="Times New Roman" w:cs="Times New Roman"/>
-              <w:b/>
-              <w:bCs/>
-              <w:sz w:val="26"/>
-              <w:szCs w:val="26"/>
-            </w:rPr>
-            <w:t xml:space="preserve"> </w:t>
-          </w:r>
-          <w:proofErr w:type="spellStart"/>
-          <w:r>
-            <w:rPr>
-              <w:rFonts w:ascii="Times New Roman" w:hAnsi="Times New Roman" w:cs="Times New Roman"/>
-              <w:b/>
-              <w:bCs/>
-              <w:sz w:val="26"/>
-              <w:szCs w:val="26"/>
-            </w:rPr>
-            <w:t>System</w:t>
-          </w:r>
-          <w:proofErr w:type="spellEnd"/>
-          <w:r>
-            <w:rPr>
-              <w:rFonts w:ascii="Times New Roman" w:hAnsi="Times New Roman" w:cs="Times New Roman"/>
-              <w:b/>
-              <w:bCs/>
-              <w:sz w:val="26"/>
-              <w:szCs w:val="26"/>
-            </w:rPr>
-            <w:t>)</w:t>
+            <w:t>Saldırı Önleme Sistemi (Intrusion Prevention System)</w:t>
           </w:r>
         </w:p>
         <w:p>
@@ -4761,6 +4695,8 @@
           <w:pPr>
             <w:rPr>
               <w:rFonts w:ascii="Times New Roman" w:hAnsi="Times New Roman" w:cs="Times New Roman"/>
+              <w:b/>
+              <w:bCs/>
               <w:sz w:val="26"/>
               <w:szCs w:val="26"/>
             </w:rPr>
@@ -4795,6 +4731,25 @@
             </w:rPr>
             <w:t>Veri şifreleme neden gereklidir?</w:t>
           </w:r>
+          <w:r>
+            <w:rPr>
+              <w:rFonts w:ascii="Times New Roman" w:hAnsi="Times New Roman" w:cs="Times New Roman"/>
+              <w:b/>
+              <w:bCs/>
+              <w:sz w:val="26"/>
+              <w:szCs w:val="26"/>
+            </w:rPr>
+            <w:t xml:space="preserve"> Github Repo ve Mkdoc Web Sayfası</w:t>
+          </w:r>
+        </w:p>
+        <w:p>
+          <w:pPr>
+            <w:rPr>
+              <w:rFonts w:ascii="Times New Roman" w:hAnsi="Times New Roman" w:cs="Times New Roman"/>
+              <w:sz w:val="26"/>
+              <w:szCs w:val="26"/>
+            </w:rPr>
+          </w:pPr>
         </w:p>
         <w:p>
           <w:pPr>
@@ -5076,55 +5031,15 @@
           <w:sz w:val="24"/>
           <w:szCs w:val="24"/>
         </w:rPr>
-        <w:t xml:space="preserve">Antivirüs ve </w:t>
-      </w:r>
-      <w:proofErr w:type="spellStart"/>
-      <w:r>
-        <w:rPr>
-          <w:rFonts w:ascii="Times New Roman" w:hAnsi="Times New Roman" w:cs="Times New Roman"/>
-          <w:b/>
-          <w:bCs/>
-          <w:sz w:val="24"/>
-          <w:szCs w:val="24"/>
-        </w:rPr>
-        <w:t>Antimalware</w:t>
-      </w:r>
-      <w:proofErr w:type="spellEnd"/>
-      <w:r>
-        <w:rPr>
-          <w:rFonts w:ascii="Times New Roman" w:hAnsi="Times New Roman" w:cs="Times New Roman"/>
-          <w:b/>
-          <w:bCs/>
-          <w:sz w:val="24"/>
-          <w:szCs w:val="24"/>
-        </w:rPr>
-        <w:t xml:space="preserve"> Yazılımları</w:t>
-      </w:r>
-      <w:r>
-        <w:rPr>
-          <w:rFonts w:ascii="Times New Roman" w:hAnsi="Times New Roman" w:cs="Times New Roman"/>
-          <w:sz w:val="24"/>
-          <w:szCs w:val="24"/>
-        </w:rPr>
-        <w:t xml:space="preserve">: Bilgisayar ağlarını, sunucuları ve kullanıcı cihazlarını zararlı yazılımlardan korumak için antivirüs ve </w:t>
-      </w:r>
-      <w:proofErr w:type="spellStart"/>
-      <w:r>
-        <w:rPr>
-          <w:rFonts w:ascii="Times New Roman" w:hAnsi="Times New Roman" w:cs="Times New Roman"/>
-          <w:sz w:val="24"/>
-          <w:szCs w:val="24"/>
-        </w:rPr>
-        <w:t>antimalware</w:t>
-      </w:r>
-      <w:proofErr w:type="spellEnd"/>
-      <w:r>
-        <w:rPr>
-          <w:rFonts w:ascii="Times New Roman" w:hAnsi="Times New Roman" w:cs="Times New Roman"/>
-          <w:sz w:val="24"/>
-          <w:szCs w:val="24"/>
-        </w:rPr>
-        <w:t xml:space="preserve"> yazılımları kullanılır. Bu yazılımlar, bilgisayar sistemlerini kötü amaçlı yazılımlara karşı düzenli olarak tarar ve temizler.</w:t>
+        <w:t>Antivirüs ve Antimalware Yazılımları</w:t>
+      </w:r>
+      <w:r>
+        <w:rPr>
+          <w:rFonts w:ascii="Times New Roman" w:hAnsi="Times New Roman" w:cs="Times New Roman"/>
+          <w:sz w:val="24"/>
+          <w:szCs w:val="24"/>
+        </w:rPr>
+        <w:t>: Bilgisayar ağlarını, sunucuları ve kullanıcı cihazlarını zararlı yazılımlardan korumak için antivirüs ve antimalware yazılımları kullanılır. Bu yazılımlar, bilgisayar sistemlerini kötü amaçlı yazılımlara karşı düzenli olarak tarar ve temizler.</w:t>
       </w:r>
     </w:p>
     <w:p>
@@ -5147,29 +5062,7 @@
           <w:sz w:val="24"/>
           <w:szCs w:val="24"/>
         </w:rPr>
-        <w:t xml:space="preserve">Güvenlik Duvarları ve VPN (Virtual </w:t>
-      </w:r>
-      <w:proofErr w:type="spellStart"/>
-      <w:r>
-        <w:rPr>
-          <w:rFonts w:ascii="Times New Roman" w:hAnsi="Times New Roman" w:cs="Times New Roman"/>
-          <w:b/>
-          <w:bCs/>
-          <w:sz w:val="24"/>
-          <w:szCs w:val="24"/>
-        </w:rPr>
-        <w:t>Private</w:t>
-      </w:r>
-      <w:proofErr w:type="spellEnd"/>
-      <w:r>
-        <w:rPr>
-          <w:rFonts w:ascii="Times New Roman" w:hAnsi="Times New Roman" w:cs="Times New Roman"/>
-          <w:b/>
-          <w:bCs/>
-          <w:sz w:val="24"/>
-          <w:szCs w:val="24"/>
-        </w:rPr>
-        <w:t xml:space="preserve"> Network)</w:t>
+        <w:t>Güvenlik Duvarları ve VPN (Virtual Private Network)</w:t>
       </w:r>
       <w:r>
         <w:rPr>
@@ -5618,25 +5511,7 @@
           <w:sz w:val="24"/>
           <w:szCs w:val="24"/>
         </w:rPr>
-        <w:t xml:space="preserve">“İşletmeler için ağ </w:t>
-      </w:r>
-      <w:proofErr w:type="gramStart"/>
-      <w:r>
-        <w:rPr>
-          <w:rFonts w:ascii="Times New Roman" w:hAnsi="Times New Roman" w:cs="Times New Roman"/>
-          <w:sz w:val="24"/>
-          <w:szCs w:val="24"/>
-        </w:rPr>
-        <w:t>güvenliği,</w:t>
-      </w:r>
-      <w:proofErr w:type="gramEnd"/>
-      <w:r>
-        <w:rPr>
-          <w:rFonts w:ascii="Times New Roman" w:hAnsi="Times New Roman" w:cs="Times New Roman"/>
-          <w:sz w:val="24"/>
-          <w:szCs w:val="24"/>
-        </w:rPr>
-        <w:t xml:space="preserve"> hem finansal hem de itibari açıdan kritik bir öneme sahiptir. Güvenli bir ağ, iş sürekliliğini sağlamak, müşteri güvenini kazanmak ve işletmenin rekabet avantajını sürdürmek adına temel bir unsurdur.”</w:t>
+        <w:t>“İşletmeler için ağ güvenliği, hem finansal hem de itibari açıdan kritik bir öneme sahiptir. Güvenli bir ağ, iş sürekliliğini sağlamak, müşteri güvenini kazanmak ve işletmenin rekabet avantajını sürdürmek adına temel bir unsurdur.”</w:t>
       </w:r>
     </w:p>
     <w:p>
@@ -5745,42 +5620,8 @@
           <w:sz w:val="24"/>
           <w:szCs w:val="24"/>
         </w:rPr>
-        <w:t xml:space="preserve">Ağ Katmanı (Network </w:t>
-      </w:r>
-      <w:proofErr w:type="spellStart"/>
-      <w:r>
-        <w:rPr>
-          <w:rFonts w:ascii="Times New Roman" w:hAnsi="Times New Roman" w:cs="Times New Roman"/>
-          <w:b/>
-          <w:bCs/>
-          <w:sz w:val="24"/>
-          <w:szCs w:val="24"/>
-        </w:rPr>
-        <w:t>Layer</w:t>
-      </w:r>
-      <w:proofErr w:type="spellEnd"/>
-      <w:r>
-        <w:rPr>
-          <w:rFonts w:ascii="Times New Roman" w:hAnsi="Times New Roman" w:cs="Times New Roman"/>
-          <w:b/>
-          <w:bCs/>
-          <w:sz w:val="24"/>
-          <w:szCs w:val="24"/>
-        </w:rPr>
-        <w:t xml:space="preserve">) </w:t>
-      </w:r>
-      <w:proofErr w:type="spellStart"/>
-      <w:r>
-        <w:rPr>
-          <w:rFonts w:ascii="Times New Roman" w:hAnsi="Times New Roman" w:cs="Times New Roman"/>
-          <w:b/>
-          <w:bCs/>
-          <w:sz w:val="24"/>
-          <w:szCs w:val="24"/>
-        </w:rPr>
-        <w:t>Firewal</w:t>
-      </w:r>
-      <w:proofErr w:type="spellEnd"/>
+        <w:t>Ağ Katmanı (Network Layer) Firewal</w:t>
+      </w:r>
       <w:r>
         <w:rPr>
           <w:rFonts w:ascii="Times New Roman" w:hAnsi="Times New Roman" w:cs="Times New Roman"/>
@@ -5810,29 +5651,7 @@
           <w:sz w:val="24"/>
           <w:szCs w:val="24"/>
         </w:rPr>
-        <w:t xml:space="preserve">Uygulama Katmanı (Application </w:t>
-      </w:r>
-      <w:proofErr w:type="spellStart"/>
-      <w:r>
-        <w:rPr>
-          <w:rFonts w:ascii="Times New Roman" w:hAnsi="Times New Roman" w:cs="Times New Roman"/>
-          <w:b/>
-          <w:bCs/>
-          <w:sz w:val="24"/>
-          <w:szCs w:val="24"/>
-        </w:rPr>
-        <w:t>Layer</w:t>
-      </w:r>
-      <w:proofErr w:type="spellEnd"/>
-      <w:r>
-        <w:rPr>
-          <w:rFonts w:ascii="Times New Roman" w:hAnsi="Times New Roman" w:cs="Times New Roman"/>
-          <w:b/>
-          <w:bCs/>
-          <w:sz w:val="24"/>
-          <w:szCs w:val="24"/>
-        </w:rPr>
-        <w:t>) Firewall</w:t>
+        <w:t>Uygulama Katmanı (Application Layer) Firewall</w:t>
       </w:r>
       <w:r>
         <w:rPr>
@@ -5863,29 +5682,7 @@
           <w:sz w:val="24"/>
           <w:szCs w:val="24"/>
         </w:rPr>
-        <w:t>Devre Dışı Bırakma (</w:t>
-      </w:r>
-      <w:proofErr w:type="spellStart"/>
-      <w:r>
-        <w:rPr>
-          <w:rFonts w:ascii="Times New Roman" w:hAnsi="Times New Roman" w:cs="Times New Roman"/>
-          <w:b/>
-          <w:bCs/>
-          <w:sz w:val="24"/>
-          <w:szCs w:val="24"/>
-        </w:rPr>
-        <w:t>Stateful</w:t>
-      </w:r>
-      <w:proofErr w:type="spellEnd"/>
-      <w:r>
-        <w:rPr>
-          <w:rFonts w:ascii="Times New Roman" w:hAnsi="Times New Roman" w:cs="Times New Roman"/>
-          <w:b/>
-          <w:bCs/>
-          <w:sz w:val="24"/>
-          <w:szCs w:val="24"/>
-        </w:rPr>
-        <w:t>) Firewall</w:t>
+        <w:t>Devre Dışı Bırakma (Stateful) Firewall</w:t>
       </w:r>
       <w:r>
         <w:rPr>
@@ -5904,137 +5701,15 @@
           <w:szCs w:val="24"/>
         </w:rPr>
       </w:pPr>
-      <w:proofErr w:type="spellStart"/>
-      <w:r>
-        <w:rPr>
-          <w:rFonts w:ascii="Times New Roman" w:hAnsi="Times New Roman" w:cs="Times New Roman"/>
-          <w:b/>
-          <w:bCs/>
-          <w:sz w:val="24"/>
-          <w:szCs w:val="24"/>
-        </w:rPr>
-        <w:t>Intrusion</w:t>
-      </w:r>
-      <w:proofErr w:type="spellEnd"/>
-      <w:r>
-        <w:rPr>
-          <w:rFonts w:ascii="Times New Roman" w:hAnsi="Times New Roman" w:cs="Times New Roman"/>
-          <w:b/>
-          <w:bCs/>
-          <w:sz w:val="24"/>
-          <w:szCs w:val="24"/>
-        </w:rPr>
-        <w:t xml:space="preserve"> </w:t>
-      </w:r>
-      <w:proofErr w:type="spellStart"/>
-      <w:r>
-        <w:rPr>
-          <w:rFonts w:ascii="Times New Roman" w:hAnsi="Times New Roman" w:cs="Times New Roman"/>
-          <w:b/>
-          <w:bCs/>
-          <w:sz w:val="24"/>
-          <w:szCs w:val="24"/>
-        </w:rPr>
-        <w:t>Detection</w:t>
-      </w:r>
-      <w:proofErr w:type="spellEnd"/>
-      <w:r>
-        <w:rPr>
-          <w:rFonts w:ascii="Times New Roman" w:hAnsi="Times New Roman" w:cs="Times New Roman"/>
-          <w:b/>
-          <w:bCs/>
-          <w:sz w:val="24"/>
-          <w:szCs w:val="24"/>
-        </w:rPr>
-        <w:t xml:space="preserve"> </w:t>
-      </w:r>
-      <w:proofErr w:type="spellStart"/>
-      <w:r>
-        <w:rPr>
-          <w:rFonts w:ascii="Times New Roman" w:hAnsi="Times New Roman" w:cs="Times New Roman"/>
-          <w:b/>
-          <w:bCs/>
-          <w:sz w:val="24"/>
-          <w:szCs w:val="24"/>
-        </w:rPr>
-        <w:t>System</w:t>
-      </w:r>
-      <w:proofErr w:type="spellEnd"/>
-      <w:r>
-        <w:rPr>
-          <w:rFonts w:ascii="Times New Roman" w:hAnsi="Times New Roman" w:cs="Times New Roman"/>
-          <w:b/>
-          <w:bCs/>
-          <w:sz w:val="24"/>
-          <w:szCs w:val="24"/>
-        </w:rPr>
-        <w:t xml:space="preserve"> (IDS) ve </w:t>
-      </w:r>
-      <w:proofErr w:type="spellStart"/>
-      <w:r>
-        <w:rPr>
-          <w:rFonts w:ascii="Times New Roman" w:hAnsi="Times New Roman" w:cs="Times New Roman"/>
-          <w:b/>
-          <w:bCs/>
-          <w:sz w:val="24"/>
-          <w:szCs w:val="24"/>
-        </w:rPr>
-        <w:t>Intrusion</w:t>
-      </w:r>
-      <w:proofErr w:type="spellEnd"/>
-      <w:r>
-        <w:rPr>
-          <w:rFonts w:ascii="Times New Roman" w:hAnsi="Times New Roman" w:cs="Times New Roman"/>
-          <w:b/>
-          <w:bCs/>
-          <w:sz w:val="24"/>
-          <w:szCs w:val="24"/>
-        </w:rPr>
-        <w:t xml:space="preserve"> </w:t>
-      </w:r>
-      <w:proofErr w:type="spellStart"/>
-      <w:r>
-        <w:rPr>
-          <w:rFonts w:ascii="Times New Roman" w:hAnsi="Times New Roman" w:cs="Times New Roman"/>
-          <w:b/>
-          <w:bCs/>
-          <w:sz w:val="24"/>
-          <w:szCs w:val="24"/>
-        </w:rPr>
-        <w:t>Prevention</w:t>
-      </w:r>
-      <w:proofErr w:type="spellEnd"/>
-      <w:r>
-        <w:rPr>
-          <w:rFonts w:ascii="Times New Roman" w:hAnsi="Times New Roman" w:cs="Times New Roman"/>
-          <w:b/>
-          <w:bCs/>
-          <w:sz w:val="24"/>
-          <w:szCs w:val="24"/>
-        </w:rPr>
-        <w:t xml:space="preserve"> </w:t>
-      </w:r>
-      <w:proofErr w:type="spellStart"/>
-      <w:r>
-        <w:rPr>
-          <w:rFonts w:ascii="Times New Roman" w:hAnsi="Times New Roman" w:cs="Times New Roman"/>
-          <w:b/>
-          <w:bCs/>
-          <w:sz w:val="24"/>
-          <w:szCs w:val="24"/>
-        </w:rPr>
-        <w:t>System</w:t>
-      </w:r>
-      <w:proofErr w:type="spellEnd"/>
-      <w:r>
-        <w:rPr>
-          <w:rFonts w:ascii="Times New Roman" w:hAnsi="Times New Roman" w:cs="Times New Roman"/>
-          <w:b/>
-          <w:bCs/>
-          <w:sz w:val="24"/>
-          <w:szCs w:val="24"/>
-        </w:rPr>
-        <w:t xml:space="preserve"> (IPS)</w:t>
+      <w:r>
+        <w:rPr>
+          <w:rFonts w:ascii="Times New Roman" w:hAnsi="Times New Roman" w:cs="Times New Roman"/>
+          <w:b/>
+          <w:bCs/>
+          <w:sz w:val="24"/>
+          <w:szCs w:val="24"/>
+        </w:rPr>
+        <w:t>Intrusion Detection System (IDS) ve Intrusion Prevention System (IPS)</w:t>
       </w:r>
     </w:p>
     <w:p>
@@ -6115,29 +5790,7 @@
           <w:sz w:val="24"/>
           <w:szCs w:val="24"/>
         </w:rPr>
-        <w:t xml:space="preserve">Antivirüs ve </w:t>
-      </w:r>
-      <w:proofErr w:type="spellStart"/>
-      <w:r>
-        <w:rPr>
-          <w:rFonts w:ascii="Times New Roman" w:hAnsi="Times New Roman" w:cs="Times New Roman"/>
-          <w:b/>
-          <w:bCs/>
-          <w:sz w:val="24"/>
-          <w:szCs w:val="24"/>
-        </w:rPr>
-        <w:t>Antimalware</w:t>
-      </w:r>
-      <w:proofErr w:type="spellEnd"/>
-      <w:r>
-        <w:rPr>
-          <w:rFonts w:ascii="Times New Roman" w:hAnsi="Times New Roman" w:cs="Times New Roman"/>
-          <w:b/>
-          <w:bCs/>
-          <w:sz w:val="24"/>
-          <w:szCs w:val="24"/>
-        </w:rPr>
-        <w:t xml:space="preserve"> Çözümleri</w:t>
+        <w:t>Antivirüs ve Antimalware Çözümleri</w:t>
       </w:r>
     </w:p>
     <w:p>
@@ -6173,29 +5826,7 @@
           <w:sz w:val="24"/>
           <w:szCs w:val="24"/>
         </w:rPr>
-        <w:t xml:space="preserve">VPN (Virtual </w:t>
-      </w:r>
-      <w:proofErr w:type="spellStart"/>
-      <w:r>
-        <w:rPr>
-          <w:rFonts w:ascii="Times New Roman" w:hAnsi="Times New Roman" w:cs="Times New Roman"/>
-          <w:b/>
-          <w:bCs/>
-          <w:sz w:val="24"/>
-          <w:szCs w:val="24"/>
-        </w:rPr>
-        <w:t>Private</w:t>
-      </w:r>
-      <w:proofErr w:type="spellEnd"/>
-      <w:r>
-        <w:rPr>
-          <w:rFonts w:ascii="Times New Roman" w:hAnsi="Times New Roman" w:cs="Times New Roman"/>
-          <w:b/>
-          <w:bCs/>
-          <w:sz w:val="24"/>
-          <w:szCs w:val="24"/>
-        </w:rPr>
-        <w:t xml:space="preserve"> Network) Güvenliği</w:t>
+        <w:t>VPN (Virtual Private Network) Güvenliği</w:t>
       </w:r>
     </w:p>
     <w:p>
@@ -6320,51 +5951,7 @@
           <w:sz w:val="24"/>
           <w:szCs w:val="24"/>
         </w:rPr>
-        <w:t xml:space="preserve">DLP (Data </w:t>
-      </w:r>
-      <w:proofErr w:type="spellStart"/>
-      <w:r>
-        <w:rPr>
-          <w:rFonts w:ascii="Times New Roman" w:hAnsi="Times New Roman" w:cs="Times New Roman"/>
-          <w:b/>
-          <w:bCs/>
-          <w:sz w:val="24"/>
-          <w:szCs w:val="24"/>
-        </w:rPr>
-        <w:t>Loss</w:t>
-      </w:r>
-      <w:proofErr w:type="spellEnd"/>
-      <w:r>
-        <w:rPr>
-          <w:rFonts w:ascii="Times New Roman" w:hAnsi="Times New Roman" w:cs="Times New Roman"/>
-          <w:b/>
-          <w:bCs/>
-          <w:sz w:val="24"/>
-          <w:szCs w:val="24"/>
-        </w:rPr>
-        <w:t xml:space="preserve"> </w:t>
-      </w:r>
-      <w:proofErr w:type="spellStart"/>
-      <w:r>
-        <w:rPr>
-          <w:rFonts w:ascii="Times New Roman" w:hAnsi="Times New Roman" w:cs="Times New Roman"/>
-          <w:b/>
-          <w:bCs/>
-          <w:sz w:val="24"/>
-          <w:szCs w:val="24"/>
-        </w:rPr>
-        <w:t>Prevention</w:t>
-      </w:r>
-      <w:proofErr w:type="spellEnd"/>
-      <w:r>
-        <w:rPr>
-          <w:rFonts w:ascii="Times New Roman" w:hAnsi="Times New Roman" w:cs="Times New Roman"/>
-          <w:b/>
-          <w:bCs/>
-          <w:sz w:val="24"/>
-          <w:szCs w:val="24"/>
-        </w:rPr>
-        <w:t>)</w:t>
+        <w:t>DLP (Data Loss Prevention)</w:t>
       </w:r>
     </w:p>
     <w:p>
@@ -6434,43 +6021,7 @@
           <w:sz w:val="24"/>
           <w:szCs w:val="24"/>
         </w:rPr>
-        <w:t xml:space="preserve">Content </w:t>
-      </w:r>
-      <w:proofErr w:type="spellStart"/>
-      <w:r>
-        <w:rPr>
-          <w:rFonts w:ascii="Times New Roman" w:hAnsi="Times New Roman" w:cs="Times New Roman"/>
-          <w:sz w:val="24"/>
-          <w:szCs w:val="24"/>
-        </w:rPr>
-        <w:t>Filtering</w:t>
-      </w:r>
-      <w:proofErr w:type="spellEnd"/>
-      <w:r>
-        <w:rPr>
-          <w:rFonts w:ascii="Times New Roman" w:hAnsi="Times New Roman" w:cs="Times New Roman"/>
-          <w:sz w:val="24"/>
-          <w:szCs w:val="24"/>
-        </w:rPr>
-        <w:t xml:space="preserve"> ve URL </w:t>
-      </w:r>
-      <w:proofErr w:type="spellStart"/>
-      <w:r>
-        <w:rPr>
-          <w:rFonts w:ascii="Times New Roman" w:hAnsi="Times New Roman" w:cs="Times New Roman"/>
-          <w:sz w:val="24"/>
-          <w:szCs w:val="24"/>
-        </w:rPr>
-        <w:t>Filtering</w:t>
-      </w:r>
-      <w:proofErr w:type="spellEnd"/>
-      <w:r>
-        <w:rPr>
-          <w:rFonts w:ascii="Times New Roman" w:hAnsi="Times New Roman" w:cs="Times New Roman"/>
-          <w:sz w:val="24"/>
-          <w:szCs w:val="24"/>
-        </w:rPr>
-        <w:t xml:space="preserve"> gibi mekanizmalar içerir.</w:t>
+        <w:t>Content Filtering ve URL Filtering gibi mekanizmalar içerir.</w:t>
       </w:r>
     </w:p>
     <w:p>
@@ -6506,25 +6057,7 @@
           <w:sz w:val="24"/>
           <w:szCs w:val="24"/>
         </w:rPr>
-        <w:t xml:space="preserve">Zararlı e-posta eklerini ve </w:t>
-      </w:r>
-      <w:proofErr w:type="spellStart"/>
-      <w:r>
-        <w:rPr>
-          <w:rFonts w:ascii="Times New Roman" w:hAnsi="Times New Roman" w:cs="Times New Roman"/>
-          <w:sz w:val="24"/>
-          <w:szCs w:val="24"/>
-        </w:rPr>
-        <w:t>phishing</w:t>
-      </w:r>
-      <w:proofErr w:type="spellEnd"/>
-      <w:r>
-        <w:rPr>
-          <w:rFonts w:ascii="Times New Roman" w:hAnsi="Times New Roman" w:cs="Times New Roman"/>
-          <w:sz w:val="24"/>
-          <w:szCs w:val="24"/>
-        </w:rPr>
-        <w:t xml:space="preserve"> girişimlerini engellemek için kullanılır.</w:t>
+        <w:t>Zararlı e-posta eklerini ve phishing girişimlerini engellemek için kullanılır.</w:t>
       </w:r>
     </w:p>
     <w:p>
@@ -6552,27 +6085,15 @@
           <w:szCs w:val="24"/>
         </w:rPr>
       </w:pPr>
-      <w:proofErr w:type="spellStart"/>
-      <w:r>
-        <w:rPr>
-          <w:rFonts w:ascii="Times New Roman" w:hAnsi="Times New Roman" w:cs="Times New Roman"/>
-          <w:b/>
-          <w:bCs/>
-          <w:sz w:val="24"/>
-          <w:szCs w:val="24"/>
-        </w:rPr>
-        <w:t>Biometrik</w:t>
-      </w:r>
-      <w:proofErr w:type="spellEnd"/>
-      <w:r>
-        <w:rPr>
-          <w:rFonts w:ascii="Times New Roman" w:hAnsi="Times New Roman" w:cs="Times New Roman"/>
-          <w:b/>
-          <w:bCs/>
-          <w:sz w:val="24"/>
-          <w:szCs w:val="24"/>
-        </w:rPr>
-        <w:t xml:space="preserve"> Güvenlik</w:t>
+      <w:r>
+        <w:rPr>
+          <w:rFonts w:ascii="Times New Roman" w:hAnsi="Times New Roman" w:cs="Times New Roman"/>
+          <w:b/>
+          <w:bCs/>
+          <w:sz w:val="24"/>
+          <w:szCs w:val="24"/>
+        </w:rPr>
+        <w:t>Biometrik Güvenlik</w:t>
       </w:r>
     </w:p>
     <w:p>
@@ -6636,7 +6157,6 @@
           <w:szCs w:val="24"/>
         </w:rPr>
       </w:pPr>
-      <w:proofErr w:type="spellStart"/>
       <w:r>
         <w:rPr>
           <w:rFonts w:ascii="Times New Roman" w:hAnsi="Times New Roman" w:cs="Times New Roman"/>
@@ -6646,18 +6166,7 @@
           <w:szCs w:val="24"/>
         </w:rPr>
         <w:lastRenderedPageBreak/>
-        <w:t>Patch</w:t>
-      </w:r>
-      <w:proofErr w:type="spellEnd"/>
-      <w:r>
-        <w:rPr>
-          <w:rFonts w:ascii="Times New Roman" w:hAnsi="Times New Roman" w:cs="Times New Roman"/>
-          <w:b/>
-          <w:bCs/>
-          <w:sz w:val="24"/>
-          <w:szCs w:val="24"/>
-        </w:rPr>
-        <w:t xml:space="preserve"> Management</w:t>
+        <w:t>Patch Management</w:t>
       </w:r>
     </w:p>
     <w:p>
@@ -6830,25 +6339,7 @@
           <w:sz w:val="24"/>
           <w:szCs w:val="24"/>
         </w:rPr>
-        <w:t xml:space="preserve">Veri güvenliği en iyi uygulamaları, veri ihlali riskini azaltmak ve yasal uyumluluğu sağlamak için hem şirket içinde hem de bulutta kullanılmalıdır. Bazı öneriler değişiklik gösterebilir ancak genellikle detaylı bir savunma yaklaşımı uygulamak için oluşturulmuş katmanlı bir veri güvenliği stratejisi gerekir. Farklı kontroller farklı tehdit vektörlerini azaltır. Belirli çözüm alanları arasında, </w:t>
-      </w:r>
-      <w:proofErr w:type="spellStart"/>
-      <w:r>
-        <w:rPr>
-          <w:rFonts w:ascii="Times New Roman" w:hAnsi="Times New Roman" w:cs="Times New Roman"/>
-          <w:sz w:val="24"/>
-          <w:szCs w:val="24"/>
-        </w:rPr>
-        <w:t>veritabanı</w:t>
-      </w:r>
-      <w:proofErr w:type="spellEnd"/>
-      <w:r>
-        <w:rPr>
-          <w:rFonts w:ascii="Times New Roman" w:hAnsi="Times New Roman" w:cs="Times New Roman"/>
-          <w:sz w:val="24"/>
-          <w:szCs w:val="24"/>
-        </w:rPr>
-        <w:t xml:space="preserve"> aktivitesini ve tehditleri değerlendirme, tespit etme ve izleme olanakları yer alır.</w:t>
+        <w:t>Veri güvenliği en iyi uygulamaları, veri ihlali riskini azaltmak ve yasal uyumluluğu sağlamak için hem şirket içinde hem de bulutta kullanılmalıdır. Bazı öneriler değişiklik gösterebilir ancak genellikle detaylı bir savunma yaklaşımı uygulamak için oluşturulmuş katmanlı bir veri güvenliği stratejisi gerekir. Farklı kontroller farklı tehdit vektörlerini azaltır. Belirli çözüm alanları arasında, veritabanı aktivitesini ve tehditleri değerlendirme, tespit etme ve izleme olanakları yer alır.</w:t>
       </w:r>
     </w:p>
     <w:p>
@@ -6906,25 +6397,7 @@
           <w:sz w:val="24"/>
           <w:szCs w:val="24"/>
         </w:rPr>
-        <w:t xml:space="preserve">Veri, her organizasyon için en önemli varlıklardan biridir. Bu nedenle, verileri her türlü yetkisiz erişime karşı korumak kritik önem taşır. Veri ihlalleri, başarısız olan denetimler ve yasal gereksinimlere uyulmaması durumunda itibarımız zedelenebilir, marka öz sermayesinde kayıplar yaşanabilir, fikri mülkiyetin gizliliği bozulabilir ve uyumsuzluk nedeniyle cezalarla karşılaşılabilir. Avrupa Birliği Genel Veri Koruma Yönetmeliği (GDPR) uyarınca veri ihlalleri, bir organizasyonların küresel yıllık gelirinin </w:t>
-      </w:r>
-      <w:proofErr w:type="gramStart"/>
-      <w:r>
-        <w:rPr>
-          <w:rFonts w:ascii="Times New Roman" w:hAnsi="Times New Roman" w:cs="Times New Roman"/>
-          <w:sz w:val="24"/>
-          <w:szCs w:val="24"/>
-        </w:rPr>
-        <w:t>%4</w:t>
-      </w:r>
-      <w:proofErr w:type="gramEnd"/>
-      <w:r>
-        <w:rPr>
-          <w:rFonts w:ascii="Times New Roman" w:hAnsi="Times New Roman" w:cs="Times New Roman"/>
-          <w:sz w:val="24"/>
-          <w:szCs w:val="24"/>
-        </w:rPr>
-        <w:t>'üne kadar para cezalarına neden olabilir. Bu durum, çoğu zaman ciddi mali kayıplara yol açabilir. Hassas veriler kişiyle ilişkilendirilebilir bilgileri, finans bilgilerini, sağlık bilgilerini ve fikri mülkiyeti içerir. Veri ihlallerini önlemeye ve uyumluluğu sağlamaya yardımcı olması için veriler korunmalıdır.</w:t>
+        <w:t>Veri, her organizasyon için en önemli varlıklardan biridir. Bu nedenle, verileri her türlü yetkisiz erişime karşı korumak kritik önem taşır. Veri ihlalleri, başarısız olan denetimler ve yasal gereksinimlere uyulmaması durumunda itibarımız zedelenebilir, marka öz sermayesinde kayıplar yaşanabilir, fikri mülkiyetin gizliliği bozulabilir ve uyumsuzluk nedeniyle cezalarla karşılaşılabilir. Avrupa Birliği Genel Veri Koruma Yönetmeliği (GDPR) uyarınca veri ihlalleri, bir organizasyonların küresel yıllık gelirinin %4'üne kadar para cezalarına neden olabilir. Bu durum, çoğu zaman ciddi mali kayıplara yol açabilir. Hassas veriler kişiyle ilişkilendirilebilir bilgileri, finans bilgilerini, sağlık bilgilerini ve fikri mülkiyeti içerir. Veri ihlallerini önlemeye ve uyumluluğu sağlamaya yardımcı olması için veriler korunmalıdır.</w:t>
       </w:r>
     </w:p>
     <w:p>
@@ -6982,25 +6455,7 @@
           <w:sz w:val="24"/>
           <w:szCs w:val="24"/>
         </w:rPr>
-        <w:t xml:space="preserve">Ağ güvenliği önlemleri, gizliliği, bütünlüğü ve kullanılabilirliği korumak adına ağlara eklenen güvenlik kontrolleridir. Bu kontroller sürekli olarak gelişmeye devam ediyor. Ancak bilinmesi gereken bazı önemli şeyler var. Saldırganları ağınızdan uzak tutmak çaba gerektirir. Güvenlik duvarları, </w:t>
-      </w:r>
-      <w:proofErr w:type="spellStart"/>
-      <w:r>
-        <w:rPr>
-          <w:rFonts w:ascii="Times New Roman" w:hAnsi="Times New Roman" w:cs="Times New Roman"/>
-          <w:sz w:val="24"/>
-          <w:szCs w:val="24"/>
-        </w:rPr>
-        <w:t>proxy'ler</w:t>
-      </w:r>
-      <w:proofErr w:type="spellEnd"/>
-      <w:r>
-        <w:rPr>
-          <w:rFonts w:ascii="Times New Roman" w:hAnsi="Times New Roman" w:cs="Times New Roman"/>
-          <w:sz w:val="24"/>
-          <w:szCs w:val="24"/>
-        </w:rPr>
-        <w:t xml:space="preserve"> ve ağ geçitleri bu amaç için çalışır.</w:t>
+        <w:t>Ağ güvenliği önlemleri, gizliliği, bütünlüğü ve kullanılabilirliği korumak adına ağlara eklenen güvenlik kontrolleridir. Bu kontroller sürekli olarak gelişmeye devam ediyor. Ancak bilinmesi gereken bazı önemli şeyler var. Saldırganları ağınızdan uzak tutmak çaba gerektirir. Güvenlik duvarları, proxy'ler ve ağ geçitleri bu amaç için çalışır.</w:t>
       </w:r>
     </w:p>
     <w:p>
@@ -7026,43 +6481,7 @@
           <w:szCs w:val="24"/>
         </w:rPr>
         <w:lastRenderedPageBreak/>
-        <w:t xml:space="preserve">olan Kevin </w:t>
-      </w:r>
-      <w:proofErr w:type="spellStart"/>
-      <w:r>
-        <w:rPr>
-          <w:rFonts w:ascii="Times New Roman" w:hAnsi="Times New Roman" w:cs="Times New Roman"/>
-          <w:sz w:val="24"/>
-          <w:szCs w:val="24"/>
-        </w:rPr>
-        <w:t>Mitnick</w:t>
-      </w:r>
-      <w:proofErr w:type="spellEnd"/>
-      <w:r>
-        <w:rPr>
-          <w:rFonts w:ascii="Times New Roman" w:hAnsi="Times New Roman" w:cs="Times New Roman"/>
-          <w:sz w:val="24"/>
-          <w:szCs w:val="24"/>
-        </w:rPr>
-        <w:t xml:space="preserve">, ağ güvenliklerini test etmesi için kendisinden yardım alan şirketlere karşı sızma testi başlatırken </w:t>
-      </w:r>
-      <w:proofErr w:type="gramStart"/>
-      <w:r>
-        <w:rPr>
-          <w:rFonts w:ascii="Times New Roman" w:hAnsi="Times New Roman" w:cs="Times New Roman"/>
-          <w:sz w:val="24"/>
-          <w:szCs w:val="24"/>
-        </w:rPr>
-        <w:t>%100</w:t>
-      </w:r>
-      <w:proofErr w:type="gramEnd"/>
-      <w:r>
-        <w:rPr>
-          <w:rFonts w:ascii="Times New Roman" w:hAnsi="Times New Roman" w:cs="Times New Roman"/>
-          <w:sz w:val="24"/>
-          <w:szCs w:val="24"/>
-        </w:rPr>
-        <w:t xml:space="preserve"> başarılı olduğunu iddia ediyor.</w:t>
+        <w:t>olan Kevin Mitnick, ağ güvenliklerini test etmesi için kendisinden yardım alan şirketlere karşı sızma testi başlatırken %100 başarılı olduğunu iddia ediyor.</w:t>
       </w:r>
     </w:p>
     <w:p>
@@ -7244,73 +6663,130 @@
           <w:sz w:val="24"/>
           <w:szCs w:val="24"/>
         </w:rPr>
-        <w:t>Siber-fiziksel sistemler veriden daha fazlasını işleyip bireysel süreçlerden BT ekosisteminin tamamına varana kadar fiziksel sonuçları yönetiyor ve optimize ediyor. Tam da bu nedenle CPS (</w:t>
-      </w:r>
-      <w:proofErr w:type="spellStart"/>
-      <w:r>
-        <w:rPr>
-          <w:rFonts w:ascii="Times New Roman" w:hAnsi="Times New Roman" w:cs="Times New Roman"/>
-          <w:sz w:val="24"/>
-          <w:szCs w:val="24"/>
-        </w:rPr>
-        <w:t>Cyber-Physical</w:t>
-      </w:r>
-      <w:proofErr w:type="spellEnd"/>
-      <w:r>
-        <w:rPr>
-          <w:rFonts w:ascii="Times New Roman" w:hAnsi="Times New Roman" w:cs="Times New Roman"/>
+        <w:t>Siber-fiziksel sistemler veriden daha fazlasını işleyip bireysel süreçlerden BT ekosisteminin tamamına varana kadar fiziksel sonuçları yönetiyor ve optimize ediyor. Tam da bu nedenle CPS (Cyber-Physical Systems) güvenliğini tesis ederken kurumsal BT güvenliğine ek yeni stratejilerden de yararlanmak gerekiyor.</w:t>
+      </w:r>
+    </w:p>
+    <w:p>
+      <w:pPr>
+        <w:rPr>
+          <w:rFonts w:ascii="Times New Roman" w:hAnsi="Times New Roman" w:cs="Times New Roman"/>
+          <w:sz w:val="24"/>
+          <w:szCs w:val="24"/>
+        </w:rPr>
+      </w:pPr>
+    </w:p>
+    <w:p>
+      <w:pPr>
+        <w:rPr>
+          <w:rFonts w:ascii="Times New Roman" w:hAnsi="Times New Roman" w:cs="Times New Roman"/>
+          <w:b/>
+          <w:bCs/>
+          <w:sz w:val="24"/>
+          <w:szCs w:val="24"/>
+        </w:rPr>
+      </w:pPr>
+      <w:r>
+        <w:rPr>
+          <w:rFonts w:ascii="Times New Roman" w:hAnsi="Times New Roman" w:cs="Times New Roman"/>
+          <w:b/>
+          <w:bCs/>
+          <w:sz w:val="24"/>
+          <w:szCs w:val="24"/>
+        </w:rPr>
+        <w:t>9-</w:t>
+      </w:r>
+      <w:r>
+        <w:rPr>
+          <w:rFonts w:ascii="Times New Roman" w:hAnsi="Times New Roman" w:cs="Times New Roman"/>
+          <w:b/>
+          <w:bCs/>
           <w:sz w:val="24"/>
           <w:szCs w:val="24"/>
         </w:rPr>
         <w:t xml:space="preserve"> </w:t>
       </w:r>
-      <w:proofErr w:type="spellStart"/>
-      <w:r>
-        <w:rPr>
-          <w:rFonts w:ascii="Times New Roman" w:hAnsi="Times New Roman" w:cs="Times New Roman"/>
-          <w:sz w:val="24"/>
-          <w:szCs w:val="24"/>
-        </w:rPr>
-        <w:t>Systems</w:t>
-      </w:r>
-      <w:proofErr w:type="spellEnd"/>
-      <w:r>
-        <w:rPr>
-          <w:rFonts w:ascii="Times New Roman" w:hAnsi="Times New Roman" w:cs="Times New Roman"/>
-          <w:sz w:val="24"/>
-          <w:szCs w:val="24"/>
-        </w:rPr>
-        <w:t>) güvenliğini tesis ederken kurumsal BT güvenliğine ek yeni stratejilerden de yararlanmak gerekiyor.</w:t>
-      </w:r>
-    </w:p>
-    <w:p>
-      <w:pPr>
-        <w:rPr>
-          <w:rFonts w:ascii="Times New Roman" w:hAnsi="Times New Roman" w:cs="Times New Roman"/>
-          <w:sz w:val="24"/>
-          <w:szCs w:val="24"/>
-        </w:rPr>
-      </w:pPr>
-    </w:p>
-    <w:p>
-      <w:pPr>
-        <w:rPr>
-          <w:rFonts w:ascii="Times New Roman" w:hAnsi="Times New Roman" w:cs="Times New Roman"/>
-          <w:b/>
-          <w:bCs/>
-          <w:sz w:val="24"/>
-          <w:szCs w:val="24"/>
-        </w:rPr>
-      </w:pPr>
-      <w:r>
-        <w:rPr>
-          <w:rFonts w:ascii="Times New Roman" w:hAnsi="Times New Roman" w:cs="Times New Roman"/>
-          <w:b/>
-          <w:bCs/>
-          <w:sz w:val="24"/>
-          <w:szCs w:val="24"/>
-        </w:rPr>
-        <w:t>9-</w:t>
+      <w:r>
+        <w:rPr>
+          <w:rFonts w:ascii="Times New Roman" w:hAnsi="Times New Roman" w:cs="Times New Roman"/>
+          <w:b/>
+          <w:bCs/>
+          <w:sz w:val="24"/>
+          <w:szCs w:val="24"/>
+        </w:rPr>
+        <w:t>Saldırı Tespit Sistemi (Intrusion Detection System)</w:t>
+      </w:r>
+    </w:p>
+    <w:p>
+      <w:pPr>
+        <w:rPr>
+          <w:rFonts w:ascii="Times New Roman" w:hAnsi="Times New Roman" w:cs="Times New Roman"/>
+          <w:sz w:val="24"/>
+          <w:szCs w:val="24"/>
+        </w:rPr>
+      </w:pPr>
+      <w:r>
+        <w:rPr>
+          <w:rFonts w:ascii="Times New Roman" w:hAnsi="Times New Roman" w:cs="Times New Roman"/>
+          <w:sz w:val="24"/>
+          <w:szCs w:val="24"/>
+        </w:rPr>
+        <w:t>Saldırı tespit sitemi (IDS), ağlara, sistemlere veya uygulamalara yapılan kötü niyetli saldırıları, ihlalleri ve bu sistemlerin güvenlik açıklarını tespit etmek için geliştirilmiş bir ağ güvenlik teknolojisidir.</w:t>
+      </w:r>
+    </w:p>
+    <w:p>
+      <w:pPr>
+        <w:rPr>
+          <w:rFonts w:ascii="Times New Roman" w:hAnsi="Times New Roman" w:cs="Times New Roman"/>
+          <w:sz w:val="24"/>
+          <w:szCs w:val="24"/>
+        </w:rPr>
+      </w:pPr>
+      <w:r>
+        <w:rPr>
+          <w:rFonts w:ascii="Times New Roman" w:hAnsi="Times New Roman" w:cs="Times New Roman"/>
+          <w:sz w:val="24"/>
+          <w:szCs w:val="24"/>
+        </w:rPr>
+        <w:t>IDS, yanlızca tehditleri tespit etmek için çalışır.Tespit edilen herhangi bir aktivite veya ihlal bir yöneticiye bildirilir veya  bir güvenlik ve olay yönetimi (SIEM) sistemi kullanılarak merkezi olarak toplanır. SIEM sistemlerinde farklı kaynaklardan gelen verileri birleştirir ve filtreleme yaparak kötü niyetli alarmın yanlış alarm olup olmadığını denetler ve ayırır.</w:t>
+      </w:r>
+    </w:p>
+    <w:p>
+      <w:pPr>
+        <w:rPr>
+          <w:rFonts w:ascii="Times New Roman" w:hAnsi="Times New Roman" w:cs="Times New Roman"/>
+          <w:sz w:val="24"/>
+          <w:szCs w:val="24"/>
+        </w:rPr>
+      </w:pPr>
+      <w:r>
+        <w:rPr>
+          <w:rFonts w:ascii="Times New Roman" w:hAnsi="Times New Roman" w:cs="Times New Roman"/>
+          <w:sz w:val="24"/>
+          <w:szCs w:val="24"/>
+        </w:rPr>
+        <w:lastRenderedPageBreak/>
+        <w:t>IDS, yanlızca dineleme amaçlı yazılım veya cihazdır. Bu sistem trafiği izler ve sonuçlarını bir yöneticiye rapor eder, ancak tespit edilen bir saldırının sistemi ele geçirmesini önlemek için otomatik olarak harekete geçemez. Saldırganlar, güvenlik önlemlerini aşıp ağa girdikten sonra çok hızlı bir şekilde kullanabilirler, böylece IDS, önleme aygıtı için yetersiz bir dağıtım yapar.</w:t>
+      </w:r>
+    </w:p>
+    <w:p>
+      <w:pPr>
+        <w:rPr>
+          <w:rFonts w:ascii="Times New Roman" w:hAnsi="Times New Roman" w:cs="Times New Roman"/>
+          <w:b/>
+          <w:bCs/>
+          <w:sz w:val="24"/>
+          <w:szCs w:val="24"/>
+        </w:rPr>
+      </w:pPr>
+      <w:r>
+        <w:rPr>
+          <w:rFonts w:ascii="Times New Roman" w:hAnsi="Times New Roman" w:cs="Times New Roman"/>
+          <w:b/>
+          <w:bCs/>
+          <w:sz w:val="24"/>
+          <w:szCs w:val="24"/>
+        </w:rPr>
+        <w:t>10-</w:t>
       </w:r>
       <w:r>
         <w:rPr>
@@ -7330,403 +6806,58 @@
           <w:sz w:val="24"/>
           <w:szCs w:val="24"/>
         </w:rPr>
-        <w:t>Saldırı Tespit Sistemi (</w:t>
-      </w:r>
-      <w:proofErr w:type="spellStart"/>
-      <w:r>
-        <w:rPr>
-          <w:rFonts w:ascii="Times New Roman" w:hAnsi="Times New Roman" w:cs="Times New Roman"/>
-          <w:b/>
-          <w:bCs/>
-          <w:sz w:val="24"/>
-          <w:szCs w:val="24"/>
-        </w:rPr>
-        <w:t>Intrusion</w:t>
-      </w:r>
-      <w:proofErr w:type="spellEnd"/>
-      <w:r>
-        <w:rPr>
-          <w:rFonts w:ascii="Times New Roman" w:hAnsi="Times New Roman" w:cs="Times New Roman"/>
-          <w:b/>
-          <w:bCs/>
-          <w:sz w:val="24"/>
-          <w:szCs w:val="24"/>
-        </w:rPr>
-        <w:t xml:space="preserve"> </w:t>
-      </w:r>
-      <w:proofErr w:type="spellStart"/>
-      <w:r>
-        <w:rPr>
-          <w:rFonts w:ascii="Times New Roman" w:hAnsi="Times New Roman" w:cs="Times New Roman"/>
-          <w:b/>
-          <w:bCs/>
-          <w:sz w:val="24"/>
-          <w:szCs w:val="24"/>
-        </w:rPr>
-        <w:t>Detection</w:t>
-      </w:r>
-      <w:proofErr w:type="spellEnd"/>
-      <w:r>
-        <w:rPr>
-          <w:rFonts w:ascii="Times New Roman" w:hAnsi="Times New Roman" w:cs="Times New Roman"/>
-          <w:b/>
-          <w:bCs/>
-          <w:sz w:val="24"/>
-          <w:szCs w:val="24"/>
-        </w:rPr>
-        <w:t xml:space="preserve"> </w:t>
-      </w:r>
-      <w:proofErr w:type="spellStart"/>
-      <w:r>
-        <w:rPr>
-          <w:rFonts w:ascii="Times New Roman" w:hAnsi="Times New Roman" w:cs="Times New Roman"/>
-          <w:b/>
-          <w:bCs/>
-          <w:sz w:val="24"/>
-          <w:szCs w:val="24"/>
-        </w:rPr>
-        <w:t>System</w:t>
-      </w:r>
-      <w:proofErr w:type="spellEnd"/>
-      <w:r>
-        <w:rPr>
-          <w:rFonts w:ascii="Times New Roman" w:hAnsi="Times New Roman" w:cs="Times New Roman"/>
-          <w:b/>
-          <w:bCs/>
-          <w:sz w:val="24"/>
-          <w:szCs w:val="24"/>
-        </w:rPr>
-        <w:t>)</w:t>
-      </w:r>
-    </w:p>
-    <w:p>
-      <w:pPr>
-        <w:rPr>
-          <w:rFonts w:ascii="Times New Roman" w:hAnsi="Times New Roman" w:cs="Times New Roman"/>
-          <w:sz w:val="24"/>
-          <w:szCs w:val="24"/>
-        </w:rPr>
-      </w:pPr>
-      <w:r>
-        <w:rPr>
-          <w:rFonts w:ascii="Times New Roman" w:hAnsi="Times New Roman" w:cs="Times New Roman"/>
-          <w:sz w:val="24"/>
-          <w:szCs w:val="24"/>
-        </w:rPr>
-        <w:t>Saldırı tespit sitemi (IDS), ağlara, sistemlere veya uygulamalara yapılan kötü niyetli saldırıları, ihlalleri ve bu sistemlerin güvenlik açıklarını tespit etmek için geliştirilmiş bir ağ güvenlik teknolojisidir.</w:t>
-      </w:r>
-    </w:p>
-    <w:p>
-      <w:pPr>
-        <w:rPr>
-          <w:rFonts w:ascii="Times New Roman" w:hAnsi="Times New Roman" w:cs="Times New Roman"/>
-          <w:sz w:val="24"/>
-          <w:szCs w:val="24"/>
-        </w:rPr>
-      </w:pPr>
-      <w:r>
-        <w:rPr>
-          <w:rFonts w:ascii="Times New Roman" w:hAnsi="Times New Roman" w:cs="Times New Roman"/>
-          <w:sz w:val="24"/>
-          <w:szCs w:val="24"/>
-        </w:rPr>
-        <w:t xml:space="preserve">IDS, </w:t>
-      </w:r>
-      <w:proofErr w:type="spellStart"/>
-      <w:r>
-        <w:rPr>
-          <w:rFonts w:ascii="Times New Roman" w:hAnsi="Times New Roman" w:cs="Times New Roman"/>
-          <w:sz w:val="24"/>
-          <w:szCs w:val="24"/>
-        </w:rPr>
-        <w:t>yanlızca</w:t>
-      </w:r>
-      <w:proofErr w:type="spellEnd"/>
-      <w:r>
-        <w:rPr>
-          <w:rFonts w:ascii="Times New Roman" w:hAnsi="Times New Roman" w:cs="Times New Roman"/>
-          <w:sz w:val="24"/>
-          <w:szCs w:val="24"/>
-        </w:rPr>
-        <w:t xml:space="preserve"> tehditleri tespit etmek için </w:t>
-      </w:r>
-      <w:proofErr w:type="spellStart"/>
-      <w:proofErr w:type="gramStart"/>
-      <w:r>
-        <w:rPr>
-          <w:rFonts w:ascii="Times New Roman" w:hAnsi="Times New Roman" w:cs="Times New Roman"/>
-          <w:sz w:val="24"/>
-          <w:szCs w:val="24"/>
-        </w:rPr>
-        <w:t>çalışır.Tespit</w:t>
-      </w:r>
-      <w:proofErr w:type="spellEnd"/>
-      <w:proofErr w:type="gramEnd"/>
-      <w:r>
-        <w:rPr>
-          <w:rFonts w:ascii="Times New Roman" w:hAnsi="Times New Roman" w:cs="Times New Roman"/>
-          <w:sz w:val="24"/>
-          <w:szCs w:val="24"/>
-        </w:rPr>
-        <w:t xml:space="preserve"> edilen herhangi bir aktivite veya ihlal bir yöneticiye bildirilir veya  bir güvenlik ve olay yönetimi (SIEM) sistemi kullanılarak merkezi olarak toplanır. SIEM sistemlerinde farklı kaynaklardan gelen verileri birleştirir ve filtreleme yaparak kötü niyetli alarmın yanlış alarm olup olmadığını denetler ve ayırır.</w:t>
-      </w:r>
-    </w:p>
-    <w:p>
-      <w:pPr>
-        <w:rPr>
-          <w:rFonts w:ascii="Times New Roman" w:hAnsi="Times New Roman" w:cs="Times New Roman"/>
-          <w:sz w:val="24"/>
-          <w:szCs w:val="24"/>
-        </w:rPr>
-      </w:pPr>
-      <w:r>
-        <w:rPr>
-          <w:rFonts w:ascii="Times New Roman" w:hAnsi="Times New Roman" w:cs="Times New Roman"/>
-          <w:sz w:val="24"/>
-          <w:szCs w:val="24"/>
-        </w:rPr>
-        <w:lastRenderedPageBreak/>
-        <w:t xml:space="preserve">IDS, </w:t>
-      </w:r>
-      <w:proofErr w:type="spellStart"/>
-      <w:r>
-        <w:rPr>
-          <w:rFonts w:ascii="Times New Roman" w:hAnsi="Times New Roman" w:cs="Times New Roman"/>
-          <w:sz w:val="24"/>
-          <w:szCs w:val="24"/>
-        </w:rPr>
-        <w:t>yanlızca</w:t>
-      </w:r>
-      <w:proofErr w:type="spellEnd"/>
-      <w:r>
-        <w:rPr>
-          <w:rFonts w:ascii="Times New Roman" w:hAnsi="Times New Roman" w:cs="Times New Roman"/>
-          <w:sz w:val="24"/>
-          <w:szCs w:val="24"/>
-        </w:rPr>
-        <w:t xml:space="preserve"> dineleme amaçlı yazılım veya cihazdır. Bu sistem trafiği izler ve sonuçlarını bir yöneticiye rapor eder, ancak tespit edilen bir saldırının sistemi ele geçirmesini önlemek için otomatik olarak harekete geçemez. Saldırganlar, güvenlik önlemlerini aşıp ağa girdikten sonra çok hızlı bir şekilde kullanabilirler, böylece IDS, önleme aygıtı için yetersiz bir dağıtım yapar.</w:t>
-      </w:r>
-    </w:p>
-    <w:p>
-      <w:pPr>
-        <w:rPr>
-          <w:rFonts w:ascii="Times New Roman" w:hAnsi="Times New Roman" w:cs="Times New Roman"/>
-          <w:b/>
-          <w:bCs/>
-          <w:sz w:val="24"/>
-          <w:szCs w:val="24"/>
-        </w:rPr>
-      </w:pPr>
-      <w:r>
-        <w:rPr>
-          <w:rFonts w:ascii="Times New Roman" w:hAnsi="Times New Roman" w:cs="Times New Roman"/>
-          <w:b/>
-          <w:bCs/>
-          <w:sz w:val="24"/>
-          <w:szCs w:val="24"/>
-        </w:rPr>
-        <w:t>10-</w:t>
-      </w:r>
-      <w:r>
-        <w:rPr>
-          <w:rFonts w:ascii="Times New Roman" w:hAnsi="Times New Roman" w:cs="Times New Roman"/>
-          <w:b/>
-          <w:bCs/>
-          <w:sz w:val="24"/>
-          <w:szCs w:val="24"/>
-        </w:rPr>
-        <w:t xml:space="preserve"> </w:t>
-      </w:r>
-      <w:r>
-        <w:rPr>
-          <w:rFonts w:ascii="Times New Roman" w:hAnsi="Times New Roman" w:cs="Times New Roman"/>
-          <w:b/>
-          <w:bCs/>
-          <w:sz w:val="24"/>
-          <w:szCs w:val="24"/>
-        </w:rPr>
-        <w:t>Saldırı Önleme Sistemi (</w:t>
-      </w:r>
-      <w:proofErr w:type="spellStart"/>
-      <w:r>
-        <w:rPr>
-          <w:rFonts w:ascii="Times New Roman" w:hAnsi="Times New Roman" w:cs="Times New Roman"/>
-          <w:b/>
-          <w:bCs/>
-          <w:sz w:val="24"/>
-          <w:szCs w:val="24"/>
-        </w:rPr>
-        <w:t>Intrusion</w:t>
-      </w:r>
-      <w:proofErr w:type="spellEnd"/>
-      <w:r>
-        <w:rPr>
-          <w:rFonts w:ascii="Times New Roman" w:hAnsi="Times New Roman" w:cs="Times New Roman"/>
-          <w:b/>
-          <w:bCs/>
-          <w:sz w:val="24"/>
-          <w:szCs w:val="24"/>
-        </w:rPr>
-        <w:t xml:space="preserve"> </w:t>
-      </w:r>
-      <w:proofErr w:type="spellStart"/>
-      <w:r>
-        <w:rPr>
-          <w:rFonts w:ascii="Times New Roman" w:hAnsi="Times New Roman" w:cs="Times New Roman"/>
-          <w:b/>
-          <w:bCs/>
-          <w:sz w:val="24"/>
-          <w:szCs w:val="24"/>
-        </w:rPr>
-        <w:t>Prevention</w:t>
-      </w:r>
-      <w:proofErr w:type="spellEnd"/>
-      <w:r>
-        <w:rPr>
-          <w:rFonts w:ascii="Times New Roman" w:hAnsi="Times New Roman" w:cs="Times New Roman"/>
-          <w:b/>
-          <w:bCs/>
-          <w:sz w:val="24"/>
-          <w:szCs w:val="24"/>
-        </w:rPr>
-        <w:t xml:space="preserve"> </w:t>
-      </w:r>
-      <w:proofErr w:type="spellStart"/>
-      <w:r>
-        <w:rPr>
-          <w:rFonts w:ascii="Times New Roman" w:hAnsi="Times New Roman" w:cs="Times New Roman"/>
-          <w:b/>
-          <w:bCs/>
-          <w:sz w:val="24"/>
-          <w:szCs w:val="24"/>
-        </w:rPr>
-        <w:t>System</w:t>
-      </w:r>
-      <w:proofErr w:type="spellEnd"/>
-      <w:r>
-        <w:rPr>
-          <w:rFonts w:ascii="Times New Roman" w:hAnsi="Times New Roman" w:cs="Times New Roman"/>
-          <w:b/>
-          <w:bCs/>
-          <w:sz w:val="24"/>
-          <w:szCs w:val="24"/>
-        </w:rPr>
-        <w:t>)</w:t>
-      </w:r>
-    </w:p>
-    <w:p>
-      <w:pPr>
-        <w:rPr>
-          <w:rFonts w:ascii="Times New Roman" w:hAnsi="Times New Roman" w:cs="Times New Roman"/>
-          <w:sz w:val="24"/>
-          <w:szCs w:val="24"/>
-        </w:rPr>
-      </w:pPr>
-      <w:r>
-        <w:rPr>
-          <w:rFonts w:ascii="Times New Roman" w:hAnsi="Times New Roman" w:cs="Times New Roman"/>
-          <w:sz w:val="24"/>
-          <w:szCs w:val="24"/>
-        </w:rPr>
-        <w:t xml:space="preserve">Saldırı Önleme </w:t>
-      </w:r>
-      <w:proofErr w:type="gramStart"/>
-      <w:r>
-        <w:rPr>
-          <w:rFonts w:ascii="Times New Roman" w:hAnsi="Times New Roman" w:cs="Times New Roman"/>
-          <w:sz w:val="24"/>
-          <w:szCs w:val="24"/>
-        </w:rPr>
-        <w:t>Sistemi(</w:t>
-      </w:r>
-      <w:proofErr w:type="gramEnd"/>
-      <w:r>
-        <w:rPr>
-          <w:rFonts w:ascii="Times New Roman" w:hAnsi="Times New Roman" w:cs="Times New Roman"/>
-          <w:sz w:val="24"/>
-          <w:szCs w:val="24"/>
-        </w:rPr>
-        <w:t>IPS), dışarıdan gelecek herhangi bir tehdit veya ihlali tespit ederek buna cevap verir. Saldırıya yanıt verme özellikli bir önleme sistemidir.</w:t>
-      </w:r>
-    </w:p>
-    <w:p>
-      <w:pPr>
-        <w:rPr>
-          <w:rFonts w:ascii="Times New Roman" w:hAnsi="Times New Roman" w:cs="Times New Roman"/>
-          <w:sz w:val="24"/>
-          <w:szCs w:val="24"/>
-        </w:rPr>
-      </w:pPr>
-      <w:r>
-        <w:rPr>
-          <w:rFonts w:ascii="Times New Roman" w:hAnsi="Times New Roman" w:cs="Times New Roman"/>
-          <w:sz w:val="24"/>
-          <w:szCs w:val="24"/>
-        </w:rPr>
-        <w:t xml:space="preserve">IPS, genellikle güvenlik duvarının arkasına oturur ve tehlikeli içerik için bir analiz katmanı sağlar. Trafiği tarayan, tehditlere karşı rapor veren ve bu tehditlere karşı pasif olan </w:t>
-      </w:r>
-      <w:proofErr w:type="spellStart"/>
-      <w:r>
-        <w:rPr>
-          <w:rFonts w:ascii="Times New Roman" w:hAnsi="Times New Roman" w:cs="Times New Roman"/>
-          <w:sz w:val="24"/>
-          <w:szCs w:val="24"/>
-        </w:rPr>
-        <w:t>IDS’nin</w:t>
-      </w:r>
-      <w:proofErr w:type="spellEnd"/>
-      <w:r>
-        <w:rPr>
-          <w:rFonts w:ascii="Times New Roman" w:hAnsi="Times New Roman" w:cs="Times New Roman"/>
-          <w:sz w:val="24"/>
-          <w:szCs w:val="24"/>
-        </w:rPr>
-        <w:t xml:space="preserve"> aksine IPS kaynak ve hedef arasında bir sıraya yerleştirilir. </w:t>
-      </w:r>
-      <w:proofErr w:type="spellStart"/>
-      <w:r>
-        <w:rPr>
-          <w:rFonts w:ascii="Times New Roman" w:hAnsi="Times New Roman" w:cs="Times New Roman"/>
-          <w:sz w:val="24"/>
-          <w:szCs w:val="24"/>
-        </w:rPr>
-        <w:t>Burda</w:t>
-      </w:r>
-      <w:proofErr w:type="spellEnd"/>
-      <w:r>
-        <w:rPr>
-          <w:rFonts w:ascii="Times New Roman" w:hAnsi="Times New Roman" w:cs="Times New Roman"/>
-          <w:sz w:val="24"/>
-          <w:szCs w:val="24"/>
-        </w:rPr>
-        <w:t xml:space="preserve"> bütün paketlerin analizini yapar ve otomatik eylemler gerçekleştirir. Bu eylemler şunlardır:</w:t>
-      </w:r>
-    </w:p>
-    <w:p>
-      <w:pPr>
-        <w:rPr>
-          <w:rFonts w:ascii="Times New Roman" w:hAnsi="Times New Roman" w:cs="Times New Roman"/>
-          <w:sz w:val="24"/>
-          <w:szCs w:val="24"/>
-        </w:rPr>
-      </w:pPr>
-      <w:proofErr w:type="spellStart"/>
-      <w:r>
-        <w:rPr>
-          <w:rFonts w:ascii="Times New Roman" w:hAnsi="Times New Roman" w:cs="Times New Roman"/>
-          <w:sz w:val="24"/>
-          <w:szCs w:val="24"/>
-        </w:rPr>
-        <w:t>IDS’de</w:t>
-      </w:r>
-      <w:proofErr w:type="spellEnd"/>
-      <w:r>
-        <w:rPr>
-          <w:rFonts w:ascii="Times New Roman" w:hAnsi="Times New Roman" w:cs="Times New Roman"/>
-          <w:sz w:val="24"/>
-          <w:szCs w:val="24"/>
-        </w:rPr>
-        <w:t xml:space="preserve"> olduğu gibi yöneticiye alarm gönderir.</w:t>
+        <w:t>Saldırı Önleme Sistemi (Intrusion Prevention System)</w:t>
+      </w:r>
+    </w:p>
+    <w:p>
+      <w:pPr>
+        <w:rPr>
+          <w:rFonts w:ascii="Times New Roman" w:hAnsi="Times New Roman" w:cs="Times New Roman"/>
+          <w:sz w:val="24"/>
+          <w:szCs w:val="24"/>
+        </w:rPr>
+      </w:pPr>
+      <w:r>
+        <w:rPr>
+          <w:rFonts w:ascii="Times New Roman" w:hAnsi="Times New Roman" w:cs="Times New Roman"/>
+          <w:sz w:val="24"/>
+          <w:szCs w:val="24"/>
+        </w:rPr>
+        <w:t>Saldırı Önleme Sistemi(IPS), dışarıdan gelecek herhangi bir tehdit veya ihlali tespit ederek buna cevap verir. Saldırıya yanıt verme özellikli bir önleme sistemidir.</w:t>
+      </w:r>
+    </w:p>
+    <w:p>
+      <w:pPr>
+        <w:rPr>
+          <w:rFonts w:ascii="Times New Roman" w:hAnsi="Times New Roman" w:cs="Times New Roman"/>
+          <w:sz w:val="24"/>
+          <w:szCs w:val="24"/>
+        </w:rPr>
+      </w:pPr>
+      <w:r>
+        <w:rPr>
+          <w:rFonts w:ascii="Times New Roman" w:hAnsi="Times New Roman" w:cs="Times New Roman"/>
+          <w:sz w:val="24"/>
+          <w:szCs w:val="24"/>
+        </w:rPr>
+        <w:t>IPS, genellikle güvenlik duvarının arkasına oturur ve tehlikeli içerik için bir analiz katmanı sağlar. Trafiği tarayan, tehditlere karşı rapor veren ve bu tehditlere karşı pasif olan IDS’nin aksine IPS kaynak ve hedef arasında bir sıraya yerleştirilir. Burda bütün paketlerin analizini yapar ve otomatik eylemler gerçekleştirir. Bu eylemler şunlardır:</w:t>
+      </w:r>
+    </w:p>
+    <w:p>
+      <w:pPr>
+        <w:rPr>
+          <w:rFonts w:ascii="Times New Roman" w:hAnsi="Times New Roman" w:cs="Times New Roman"/>
+          <w:sz w:val="24"/>
+          <w:szCs w:val="24"/>
+        </w:rPr>
+      </w:pPr>
+      <w:r>
+        <w:rPr>
+          <w:rFonts w:ascii="Times New Roman" w:hAnsi="Times New Roman" w:cs="Times New Roman"/>
+          <w:sz w:val="24"/>
+          <w:szCs w:val="24"/>
+        </w:rPr>
+        <w:t>IDS’de olduğu gibi yöneticiye alarm gönderir.</w:t>
       </w:r>
     </w:p>
     <w:p>
@@ -7948,25 +7079,7 @@
           <w:sz w:val="24"/>
           <w:szCs w:val="24"/>
         </w:rPr>
-        <w:t xml:space="preserve">Firewall'lar, yerel ağınızla dış ağ arasındaki güvenlik kontrol yazılımları/cihazlarıdır. Firewall ilk kurulduğunda bu nokta üzerindeki bütün geçişleri durdurur. Daha önceden belirlenen politikalar dahilinde hangi </w:t>
-      </w:r>
-      <w:proofErr w:type="gramStart"/>
-      <w:r>
-        <w:rPr>
-          <w:rFonts w:ascii="Times New Roman" w:hAnsi="Times New Roman" w:cs="Times New Roman"/>
-          <w:sz w:val="24"/>
-          <w:szCs w:val="24"/>
-        </w:rPr>
-        <w:t>data</w:t>
-      </w:r>
-      <w:proofErr w:type="gramEnd"/>
-      <w:r>
-        <w:rPr>
-          <w:rFonts w:ascii="Times New Roman" w:hAnsi="Times New Roman" w:cs="Times New Roman"/>
-          <w:sz w:val="24"/>
-          <w:szCs w:val="24"/>
-        </w:rPr>
-        <w:t xml:space="preserve"> paketinin geçip geçmeyeceği, hangi geçişlerde parola doğrulaması yapılacağı gibi bilgiler firewall kural tablolarına eklenir. Bu sayede sisteme ulaşan kişi ve bilgi trafiği kontrol altına alınmış olur. İçerideki/dışarıdaki sistemlere kimlerin girip giremeyeceğine, giren kişilerin hangi bilgisayarları ve hangi servisleri kullanabileceğini firewall üzerindeki kurallar belirler.</w:t>
+        <w:t>Firewall'lar, yerel ağınızla dış ağ arasındaki güvenlik kontrol yazılımları/cihazlarıdır. Firewall ilk kurulduğunda bu nokta üzerindeki bütün geçişleri durdurur. Daha önceden belirlenen politikalar dahilinde hangi data paketinin geçip geçmeyeceği, hangi geçişlerde parola doğrulaması yapılacağı gibi bilgiler firewall kural tablolarına eklenir. Bu sayede sisteme ulaşan kişi ve bilgi trafiği kontrol altına alınmış olur. İçerideki/dışarıdaki sistemlere kimlerin girip giremeyeceğine, giren kişilerin hangi bilgisayarları ve hangi servisleri kullanabileceğini firewall üzerindeki kurallar belirler.</w:t>
       </w:r>
     </w:p>
     <w:p>
@@ -7984,36 +7097,8 @@
           <w:szCs w:val="24"/>
         </w:rPr>
         <w:lastRenderedPageBreak/>
-        <w:t>Firewall yazılımı, adresler arası dönüştürme-</w:t>
-      </w:r>
-      <w:proofErr w:type="gramStart"/>
-      <w:r>
-        <w:rPr>
-          <w:rFonts w:ascii="Times New Roman" w:hAnsi="Times New Roman" w:cs="Times New Roman"/>
-          <w:sz w:val="24"/>
-          <w:szCs w:val="24"/>
-        </w:rPr>
-        <w:t>maskeleme(</w:t>
-      </w:r>
-      <w:proofErr w:type="gramEnd"/>
-      <w:r>
-        <w:rPr>
-          <w:rFonts w:ascii="Times New Roman" w:hAnsi="Times New Roman" w:cs="Times New Roman"/>
-          <w:sz w:val="24"/>
-          <w:szCs w:val="24"/>
-        </w:rPr>
-        <w:t>NAT) sayesinde LAN(</w:t>
-      </w:r>
-      <w:proofErr w:type="spellStart"/>
-      <w:r>
-        <w:rPr>
-          <w:rFonts w:ascii="Times New Roman" w:hAnsi="Times New Roman" w:cs="Times New Roman"/>
-          <w:sz w:val="24"/>
-          <w:szCs w:val="24"/>
-        </w:rPr>
-        <w:t>Local</w:t>
-      </w:r>
-      <w:proofErr w:type="spellEnd"/>
+        <w:t>Firewall yazılımı, adresler arası dönüştürme-maskeleme(NAT) sayesinde LAN(Local Area Network) deki cihazların IP adreslerini gizleyerek tek bir IP ile dış ağlara erişimini sağlar. Adres saklama ve adres yönlendirme işlemleri firewall üzerinden yapılabilir. Böylece dış dünyadaki kullanıcılar yerel ağdaki kritik topoloji yapısını ve IP bilgisini edinemezler. Firewall yazılımı kendi üzerinde belirtilmiş şüpheli durumlarda sorumluları uyarabilir(e-mail, SNMP, vb.).</w:t>
+      </w:r>
       <w:r>
         <w:rPr>
           <w:rFonts w:ascii="Times New Roman" w:hAnsi="Times New Roman" w:cs="Times New Roman"/>
@@ -8022,101 +7107,57 @@
         </w:rPr>
         <w:t xml:space="preserve"> </w:t>
       </w:r>
-      <w:proofErr w:type="spellStart"/>
-      <w:r>
-        <w:rPr>
-          <w:rFonts w:ascii="Times New Roman" w:hAnsi="Times New Roman" w:cs="Times New Roman"/>
-          <w:sz w:val="24"/>
-          <w:szCs w:val="24"/>
-        </w:rPr>
-        <w:t>Area</w:t>
-      </w:r>
-      <w:proofErr w:type="spellEnd"/>
-      <w:r>
-        <w:rPr>
-          <w:rFonts w:ascii="Times New Roman" w:hAnsi="Times New Roman" w:cs="Times New Roman"/>
-          <w:sz w:val="24"/>
-          <w:szCs w:val="24"/>
-        </w:rPr>
-        <w:t xml:space="preserve"> Network) deki cihazların IP adreslerini gizleyerek tek bir IP ile dış ağlara erişimini sağlar. Adres saklama ve adres yönlendirme işlemleri firewall üzerinden yapılabilir. Böylece dış dünyadaki kullanıcılar yerel ağdaki kritik topoloji yapısını ve IP bilgisini edinemezler. Firewall yazılımı kendi üzerinde belirtilmiş şüpheli durumlarda sorumluları </w:t>
-      </w:r>
-      <w:proofErr w:type="gramStart"/>
-      <w:r>
-        <w:rPr>
-          <w:rFonts w:ascii="Times New Roman" w:hAnsi="Times New Roman" w:cs="Times New Roman"/>
-          <w:sz w:val="24"/>
-          <w:szCs w:val="24"/>
-        </w:rPr>
-        <w:t>uyarabilir(</w:t>
-      </w:r>
-      <w:proofErr w:type="gramEnd"/>
-      <w:r>
-        <w:rPr>
-          <w:rFonts w:ascii="Times New Roman" w:hAnsi="Times New Roman" w:cs="Times New Roman"/>
-          <w:sz w:val="24"/>
-          <w:szCs w:val="24"/>
-        </w:rPr>
-        <w:t>e-mail, SNMP, vb.).</w:t>
-      </w:r>
-      <w:r>
-        <w:rPr>
-          <w:rFonts w:ascii="Times New Roman" w:hAnsi="Times New Roman" w:cs="Times New Roman"/>
+    </w:p>
+    <w:p>
+      <w:pPr>
+        <w:rPr>
+          <w:rFonts w:ascii="Times New Roman" w:hAnsi="Times New Roman" w:cs="Times New Roman"/>
+          <w:b/>
+          <w:bCs/>
+          <w:sz w:val="24"/>
+          <w:szCs w:val="24"/>
+        </w:rPr>
+      </w:pPr>
+      <w:r>
+        <w:rPr>
+          <w:rFonts w:ascii="Times New Roman" w:hAnsi="Times New Roman" w:cs="Times New Roman"/>
+          <w:b/>
+          <w:bCs/>
+          <w:sz w:val="24"/>
+          <w:szCs w:val="24"/>
+        </w:rPr>
+        <w:t>1</w:t>
+      </w:r>
+      <w:r>
+        <w:rPr>
+          <w:rFonts w:ascii="Times New Roman" w:hAnsi="Times New Roman" w:cs="Times New Roman"/>
+          <w:b/>
+          <w:bCs/>
+          <w:sz w:val="24"/>
+          <w:szCs w:val="24"/>
+        </w:rPr>
+        <w:t>2</w:t>
+      </w:r>
+      <w:r>
+        <w:rPr>
+          <w:rFonts w:ascii="Times New Roman" w:hAnsi="Times New Roman" w:cs="Times New Roman"/>
+          <w:b/>
+          <w:bCs/>
+          <w:sz w:val="24"/>
+          <w:szCs w:val="24"/>
+        </w:rPr>
+        <w:t>-</w:t>
+      </w:r>
+      <w:r>
+        <w:rPr>
+          <w:rFonts w:ascii="Times New Roman" w:hAnsi="Times New Roman" w:cs="Times New Roman"/>
+          <w:b/>
+          <w:bCs/>
           <w:sz w:val="24"/>
           <w:szCs w:val="24"/>
         </w:rPr>
         <w:t xml:space="preserve"> </w:t>
       </w:r>
-    </w:p>
-    <w:p>
-      <w:pPr>
-        <w:rPr>
-          <w:rFonts w:ascii="Times New Roman" w:hAnsi="Times New Roman" w:cs="Times New Roman"/>
-          <w:b/>
-          <w:bCs/>
-          <w:sz w:val="24"/>
-          <w:szCs w:val="24"/>
-        </w:rPr>
-      </w:pPr>
-      <w:r>
-        <w:rPr>
-          <w:rFonts w:ascii="Times New Roman" w:hAnsi="Times New Roman" w:cs="Times New Roman"/>
-          <w:b/>
-          <w:bCs/>
-          <w:sz w:val="24"/>
-          <w:szCs w:val="24"/>
-        </w:rPr>
-        <w:t>1</w:t>
-      </w:r>
-      <w:r>
-        <w:rPr>
-          <w:rFonts w:ascii="Times New Roman" w:hAnsi="Times New Roman" w:cs="Times New Roman"/>
-          <w:b/>
-          <w:bCs/>
-          <w:sz w:val="24"/>
-          <w:szCs w:val="24"/>
-        </w:rPr>
-        <w:t>2</w:t>
-      </w:r>
-      <w:r>
-        <w:rPr>
-          <w:rFonts w:ascii="Times New Roman" w:hAnsi="Times New Roman" w:cs="Times New Roman"/>
-          <w:b/>
-          <w:bCs/>
-          <w:sz w:val="24"/>
-          <w:szCs w:val="24"/>
-        </w:rPr>
-        <w:t>-</w:t>
-      </w:r>
-      <w:r>
-        <w:rPr>
-          <w:rFonts w:ascii="Times New Roman" w:hAnsi="Times New Roman" w:cs="Times New Roman"/>
-          <w:b/>
-          <w:bCs/>
-          <w:sz w:val="24"/>
-          <w:szCs w:val="24"/>
-        </w:rPr>
-        <w:t xml:space="preserve"> </w:t>
-      </w:r>
       <w:r>
         <w:rPr>
           <w:rFonts w:ascii="Times New Roman" w:hAnsi="Times New Roman" w:cs="Times New Roman"/>
@@ -8142,61 +7183,7 @@
           <w:sz w:val="24"/>
           <w:szCs w:val="24"/>
         </w:rPr>
-        <w:t>Kriptografi, düz metni (</w:t>
-      </w:r>
-      <w:proofErr w:type="spellStart"/>
-      <w:r>
-        <w:rPr>
-          <w:rFonts w:ascii="Times New Roman" w:hAnsi="Times New Roman" w:cs="Times New Roman"/>
-          <w:sz w:val="24"/>
-          <w:szCs w:val="24"/>
-        </w:rPr>
-        <w:t>plain</w:t>
-      </w:r>
-      <w:proofErr w:type="spellEnd"/>
-      <w:r>
-        <w:rPr>
-          <w:rFonts w:ascii="Times New Roman" w:hAnsi="Times New Roman" w:cs="Times New Roman"/>
-          <w:sz w:val="24"/>
-          <w:szCs w:val="24"/>
-        </w:rPr>
-        <w:t xml:space="preserve"> </w:t>
-      </w:r>
-      <w:proofErr w:type="spellStart"/>
-      <w:r>
-        <w:rPr>
-          <w:rFonts w:ascii="Times New Roman" w:hAnsi="Times New Roman" w:cs="Times New Roman"/>
-          <w:sz w:val="24"/>
-          <w:szCs w:val="24"/>
-        </w:rPr>
-        <w:t>text</w:t>
-      </w:r>
-      <w:proofErr w:type="spellEnd"/>
-      <w:r>
-        <w:rPr>
-          <w:rFonts w:ascii="Times New Roman" w:hAnsi="Times New Roman" w:cs="Times New Roman"/>
-          <w:sz w:val="24"/>
-          <w:szCs w:val="24"/>
-        </w:rPr>
-        <w:t>) çeşitli şifreleme algoritmaları kullanarak şifreli metne (</w:t>
-      </w:r>
-      <w:proofErr w:type="spellStart"/>
-      <w:r>
-        <w:rPr>
-          <w:rFonts w:ascii="Times New Roman" w:hAnsi="Times New Roman" w:cs="Times New Roman"/>
-          <w:sz w:val="24"/>
-          <w:szCs w:val="24"/>
-        </w:rPr>
-        <w:t>ciphertext</w:t>
-      </w:r>
-      <w:proofErr w:type="spellEnd"/>
-      <w:r>
-        <w:rPr>
-          <w:rFonts w:ascii="Times New Roman" w:hAnsi="Times New Roman" w:cs="Times New Roman"/>
-          <w:sz w:val="24"/>
-          <w:szCs w:val="24"/>
-        </w:rPr>
-        <w:t xml:space="preserve">) dönüştürerek mesajları okunamayacak şekilde kodlayıp, güvenliği sağlama tekniğidir. Yalnızca amaçlanan kişilerin okuyabileceği ve işleyebileceği şekilde verileri kriptografi teknikleri kullanarak belirli bir biçimde saklama ve iletme yöntemidir. Kriptografi, verileri yalnızca hırsızlık veya değişiklikten korumakla kalmaz, aynı zamanda kullanıcı kimlik doğrulaması için de kullanılabilir. Kriptografi matematiksel teori ve bilgisayar bilimi pratiğine </w:t>
+        <w:t xml:space="preserve">Kriptografi, düz metni (plain text) çeşitli şifreleme algoritmaları kullanarak şifreli metne (ciphertext) dönüştürerek mesajları okunamayacak şekilde kodlayıp, güvenliği sağlama tekniğidir. Yalnızca amaçlanan kişilerin okuyabileceği ve işleyebileceği şekilde verileri kriptografi teknikleri kullanarak belirli bir biçimde saklama ve iletme yöntemidir. Kriptografi, verileri yalnızca hırsızlık veya değişiklikten korumakla kalmaz, aynı zamanda kullanıcı kimlik doğrulaması için de kullanılabilir. Kriptografi matematiksel teori ve bilgisayar bilimi pratiğine </w:t>
       </w:r>
       <w:r>
         <w:rPr>
@@ -8387,25 +7374,7 @@
           <w:sz w:val="24"/>
           <w:szCs w:val="24"/>
         </w:rPr>
-        <w:t xml:space="preserve">Simetrik şifreleme bilgileri şifrelemek ve deşifre etmek için yalnızca bir gizli anahtar içeren en basit şifreleme türüdür. Simetrik şifreleme, kriptografi teknikleri ve şifreleme algoritmaları içinde en eski ve en iyi bilinen tekniktir. Bir sayı, bir kelime veya rastgele harfler dizisi olabilen gizli bir anahtar kullanır. Gönderen ve alıcı, tüm mesajları şifrelemek ve şifresini çözmek için kullanılan gizli anahtarı bilmelidir. </w:t>
-      </w:r>
-      <w:proofErr w:type="spellStart"/>
-      <w:r>
-        <w:rPr>
-          <w:rFonts w:ascii="Times New Roman" w:hAnsi="Times New Roman" w:cs="Times New Roman"/>
-          <w:sz w:val="24"/>
-          <w:szCs w:val="24"/>
-        </w:rPr>
-        <w:t>Blowfish</w:t>
-      </w:r>
-      <w:proofErr w:type="spellEnd"/>
-      <w:r>
-        <w:rPr>
-          <w:rFonts w:ascii="Times New Roman" w:hAnsi="Times New Roman" w:cs="Times New Roman"/>
-          <w:sz w:val="24"/>
-          <w:szCs w:val="24"/>
-        </w:rPr>
-        <w:t>, AES, RC4, DES, RC5 ve RC6</w:t>
+        <w:t>Simetrik şifreleme bilgileri şifrelemek ve deşifre etmek için yalnızca bir gizli anahtar içeren en basit şifreleme türüdür. Simetrik şifreleme, kriptografi teknikleri ve şifreleme algoritmaları içinde en eski ve en iyi bilinen tekniktir. Bir sayı, bir kelime veya rastgele harfler dizisi olabilen gizli bir anahtar kullanır. Gönderen ve alıcı, tüm mesajları şifrelemek ve şifresini çözmek için kullanılan gizli anahtarı bilmelidir. Blowfish, AES, RC4, DES, RC5 ve RC6</w:t>
       </w:r>
       <w:r>
         <w:rPr>
@@ -8499,25 +7468,7 @@
           <w:sz w:val="24"/>
           <w:szCs w:val="24"/>
         </w:rPr>
-        <w:t xml:space="preserve">Asimetrik şifrelemenin temelinde bir kriptografi algoritması bulunur. Bu algoritma, bir anahtar çifti oluşturmak için bir anahtar oluşturma protokolü kullanır. Her iki anahtar da matematiksel olarak birbirine bağlıdır. Anahtar çiftleri arasındaki bu ilişki bir şifreleme algoritmaları arasında farklılık gösterir. SSH, </w:t>
-      </w:r>
-      <w:proofErr w:type="spellStart"/>
-      <w:r>
-        <w:rPr>
-          <w:rFonts w:ascii="Times New Roman" w:hAnsi="Times New Roman" w:cs="Times New Roman"/>
-          <w:sz w:val="24"/>
-          <w:szCs w:val="24"/>
-        </w:rPr>
-        <w:t>OpenPGP</w:t>
-      </w:r>
-      <w:proofErr w:type="spellEnd"/>
-      <w:r>
-        <w:rPr>
-          <w:rFonts w:ascii="Times New Roman" w:hAnsi="Times New Roman" w:cs="Times New Roman"/>
-          <w:sz w:val="24"/>
-          <w:szCs w:val="24"/>
-        </w:rPr>
-        <w:t>, S / MIME ve SSL / TLS gibi birçok protokol şifreleme ve dijital imza işlevleri için asimetrik şifreleme kullanır. Ağ üzerinden güvenli bir bağlantı kurması gereken veya dijital bir imzayı doğrulaması gereken internet tarayıcıları da bu tekniği kullanır.</w:t>
+        <w:t>Asimetrik şifrelemenin temelinde bir kriptografi algoritması bulunur. Bu algoritma, bir anahtar çifti oluşturmak için bir anahtar oluşturma protokolü kullanır. Her iki anahtar da matematiksel olarak birbirine bağlıdır. Anahtar çiftleri arasındaki bu ilişki bir şifreleme algoritmaları arasında farklılık gösterir. SSH, OpenPGP, S / MIME ve SSL / TLS gibi birçok protokol şifreleme ve dijital imza işlevleri için asimetrik şifreleme kullanır. Ağ üzerinden güvenli bir bağlantı kurması gereken veya dijital bir imzayı doğrulaması gereken internet tarayıcıları da bu tekniği kullanır.</w:t>
       </w:r>
     </w:p>
     <w:p>
@@ -8540,97 +7491,49 @@
         </w:rPr>
         <w:t xml:space="preserve">     </w:t>
       </w:r>
-      <w:proofErr w:type="spellStart"/>
-      <w:r>
-        <w:rPr>
-          <w:rFonts w:ascii="Times New Roman" w:hAnsi="Times New Roman" w:cs="Times New Roman"/>
-          <w:b/>
-          <w:bCs/>
-          <w:sz w:val="24"/>
-          <w:szCs w:val="24"/>
-        </w:rPr>
-        <w:t>Steganografi</w:t>
-      </w:r>
-      <w:proofErr w:type="spellEnd"/>
-      <w:r>
-        <w:rPr>
-          <w:rFonts w:ascii="Times New Roman" w:hAnsi="Times New Roman" w:cs="Times New Roman"/>
-          <w:b/>
-          <w:bCs/>
-          <w:sz w:val="24"/>
-          <w:szCs w:val="24"/>
-        </w:rPr>
-        <w:t xml:space="preserve"> Tekniği</w:t>
-      </w:r>
-    </w:p>
-    <w:p>
-      <w:pPr>
-        <w:rPr>
-          <w:rFonts w:ascii="Times New Roman" w:hAnsi="Times New Roman" w:cs="Times New Roman"/>
-          <w:sz w:val="24"/>
-          <w:szCs w:val="24"/>
-        </w:rPr>
-      </w:pPr>
-      <w:r>
-        <w:rPr>
-          <w:rFonts w:ascii="Times New Roman" w:hAnsi="Times New Roman" w:cs="Times New Roman"/>
-          <w:sz w:val="24"/>
-          <w:szCs w:val="24"/>
-        </w:rPr>
-        <w:t xml:space="preserve">İçeriği anlaşılamayacak şekilde gizlemeye çalışan şifrelemenin aksine, </w:t>
-      </w:r>
-      <w:proofErr w:type="spellStart"/>
-      <w:r>
-        <w:rPr>
-          <w:rFonts w:ascii="Times New Roman" w:hAnsi="Times New Roman" w:cs="Times New Roman"/>
-          <w:sz w:val="24"/>
-          <w:szCs w:val="24"/>
-        </w:rPr>
-        <w:t>steganografinin</w:t>
-      </w:r>
-      <w:proofErr w:type="spellEnd"/>
-      <w:r>
-        <w:rPr>
-          <w:rFonts w:ascii="Times New Roman" w:hAnsi="Times New Roman" w:cs="Times New Roman"/>
-          <w:sz w:val="24"/>
-          <w:szCs w:val="24"/>
-        </w:rPr>
-        <w:t xml:space="preserve"> amacı, söz konusu nesne ya da içerikte mevcut olan gerçeği gizlemek için başka bir şey yerleştirerek gizlemektir. Bu bir tür şifreleme kullanmadan gizleme yöntemidir. Amerikan Bağımsızlık Savaşı’nda casuslar bir mektubun satırları arasına sadece ısıtıldığında görülebilen birtakım mesajlar yazdılar. M.Ö 440 yıllarında bir Yunan komutan, bir kölenin saçlarını tıraş ettirip bir mesaj yazdırır ve kölenin saçları uzadığında mesajı alıcıya gönderir. Ünlü ressam Da Vinci’ye ait not defterlerinin birinde gizli bir figür ortaya çıktı.</w:t>
-      </w:r>
-    </w:p>
-    <w:p>
-      <w:pPr>
-        <w:rPr>
-          <w:rFonts w:ascii="Times New Roman" w:hAnsi="Times New Roman" w:cs="Times New Roman"/>
-          <w:sz w:val="24"/>
-          <w:szCs w:val="24"/>
-        </w:rPr>
-      </w:pPr>
-      <w:r>
-        <w:rPr>
-          <w:rFonts w:ascii="Times New Roman" w:hAnsi="Times New Roman" w:cs="Times New Roman"/>
-          <w:sz w:val="24"/>
-          <w:szCs w:val="24"/>
-        </w:rPr>
-        <w:t xml:space="preserve">Bu aslında gizlenmiş bir mesaj değil, çizildikten sonra silinmiş bir insan figürüydü. Ancak bu günümüzde kullanılan şifreleme algoritmaları sayesinde keşfedildi. Ek olarak, kriptografi ayrıca mikro noktalar veya birleştirme gibi teknikler kullanarak görüntülerdeki bilgilerin gizlenmesini de kapsar. Eski Mısırlıların bu yöntemleri karmaşık hiyerogliflerde kullandıkları biliniyordu ve Roma İmparatoru Julius </w:t>
-      </w:r>
-      <w:proofErr w:type="spellStart"/>
-      <w:r>
-        <w:rPr>
-          <w:rFonts w:ascii="Times New Roman" w:hAnsi="Times New Roman" w:cs="Times New Roman"/>
-          <w:sz w:val="24"/>
-          <w:szCs w:val="24"/>
-        </w:rPr>
-        <w:t>Caesar</w:t>
-      </w:r>
-      <w:proofErr w:type="spellEnd"/>
-      <w:r>
-        <w:rPr>
-          <w:rFonts w:ascii="Times New Roman" w:hAnsi="Times New Roman" w:cs="Times New Roman"/>
-          <w:sz w:val="24"/>
-          <w:szCs w:val="24"/>
-        </w:rPr>
-        <w:t>, ilk şifreleme kullananlardan biri olmuştu.</w:t>
+      <w:r>
+        <w:rPr>
+          <w:rFonts w:ascii="Times New Roman" w:hAnsi="Times New Roman" w:cs="Times New Roman"/>
+          <w:b/>
+          <w:bCs/>
+          <w:sz w:val="24"/>
+          <w:szCs w:val="24"/>
+        </w:rPr>
+        <w:t>Steganografi Tekniği</w:t>
+      </w:r>
+    </w:p>
+    <w:p>
+      <w:pPr>
+        <w:rPr>
+          <w:rFonts w:ascii="Times New Roman" w:hAnsi="Times New Roman" w:cs="Times New Roman"/>
+          <w:sz w:val="24"/>
+          <w:szCs w:val="24"/>
+        </w:rPr>
+      </w:pPr>
+      <w:r>
+        <w:rPr>
+          <w:rFonts w:ascii="Times New Roman" w:hAnsi="Times New Roman" w:cs="Times New Roman"/>
+          <w:sz w:val="24"/>
+          <w:szCs w:val="24"/>
+        </w:rPr>
+        <w:t>İçeriği anlaşılamayacak şekilde gizlemeye çalışan şifrelemenin aksine, steganografinin amacı, söz konusu nesne ya da içerikte mevcut olan gerçeği gizlemek için başka bir şey yerleştirerek gizlemektir. Bu bir tür şifreleme kullanmadan gizleme yöntemidir. Amerikan Bağımsızlık Savaşı’nda casuslar bir mektubun satırları arasına sadece ısıtıldığında görülebilen birtakım mesajlar yazdılar. M.Ö 440 yıllarında bir Yunan komutan, bir kölenin saçlarını tıraş ettirip bir mesaj yazdırır ve kölenin saçları uzadığında mesajı alıcıya gönderir. Ünlü ressam Da Vinci’ye ait not defterlerinin birinde gizli bir figür ortaya çıktı.</w:t>
+      </w:r>
+    </w:p>
+    <w:p>
+      <w:pPr>
+        <w:rPr>
+          <w:rFonts w:ascii="Times New Roman" w:hAnsi="Times New Roman" w:cs="Times New Roman"/>
+          <w:sz w:val="24"/>
+          <w:szCs w:val="24"/>
+        </w:rPr>
+      </w:pPr>
+      <w:r>
+        <w:rPr>
+          <w:rFonts w:ascii="Times New Roman" w:hAnsi="Times New Roman" w:cs="Times New Roman"/>
+          <w:sz w:val="24"/>
+          <w:szCs w:val="24"/>
+        </w:rPr>
+        <w:t>Bu aslında gizlenmiş bir mesaj değil, çizildikten sonra silinmiş bir insan figürüydü. Ancak bu günümüzde kullanılan şifreleme algoritmaları sayesinde keşfedildi. Ek olarak, kriptografi ayrıca mikro noktalar veya birleştirme gibi teknikler kullanarak görüntülerdeki bilgilerin gizlenmesini de kapsar. Eski Mısırlıların bu yöntemleri karmaşık hiyerogliflerde kullandıkları biliniyordu ve Roma İmparatoru Julius Caesar, ilk şifreleme kullananlardan biri olmuştu.</w:t>
       </w:r>
     </w:p>
     <w:p>
@@ -8653,89 +7556,49 @@
         </w:rPr>
         <w:t xml:space="preserve">    </w:t>
       </w:r>
-      <w:proofErr w:type="spellStart"/>
-      <w:r>
-        <w:rPr>
-          <w:rFonts w:ascii="Times New Roman" w:hAnsi="Times New Roman" w:cs="Times New Roman"/>
-          <w:b/>
-          <w:bCs/>
-          <w:sz w:val="24"/>
-          <w:szCs w:val="24"/>
-        </w:rPr>
-        <w:t>Hashing</w:t>
-      </w:r>
-      <w:proofErr w:type="spellEnd"/>
-      <w:r>
-        <w:rPr>
-          <w:rFonts w:ascii="Times New Roman" w:hAnsi="Times New Roman" w:cs="Times New Roman"/>
-          <w:b/>
-          <w:bCs/>
-          <w:sz w:val="24"/>
-          <w:szCs w:val="24"/>
-        </w:rPr>
-        <w:t xml:space="preserve"> (Karma) Tekniği</w:t>
-      </w:r>
-    </w:p>
-    <w:p>
-      <w:pPr>
-        <w:rPr>
-          <w:rFonts w:ascii="Times New Roman" w:hAnsi="Times New Roman" w:cs="Times New Roman"/>
-          <w:sz w:val="24"/>
-          <w:szCs w:val="24"/>
-        </w:rPr>
-      </w:pPr>
-      <w:proofErr w:type="spellStart"/>
-      <w:r>
-        <w:rPr>
-          <w:rFonts w:ascii="Times New Roman" w:hAnsi="Times New Roman" w:cs="Times New Roman"/>
-          <w:sz w:val="24"/>
-          <w:szCs w:val="24"/>
-        </w:rPr>
-        <w:t>Hashing</w:t>
-      </w:r>
-      <w:proofErr w:type="spellEnd"/>
-      <w:r>
-        <w:rPr>
-          <w:rFonts w:ascii="Times New Roman" w:hAnsi="Times New Roman" w:cs="Times New Roman"/>
-          <w:sz w:val="24"/>
-          <w:szCs w:val="24"/>
-        </w:rPr>
-        <w:t>, herhangi bir formdaki (metin, her türlü dijital dosya) verileri benzersiz bir dizeye dönüştüren şifreleme tekniğidir. Boyut veya türden bağımsız olarak, herhangi bir veri, karma şifreleme algoritmaları kullanılarak karma hale getirilebilir. Rastgele uzunluktaki verileri alır ve sabit karma değerine dönüştürür.</w:t>
-      </w:r>
-    </w:p>
-    <w:p>
-      <w:pPr>
-        <w:rPr>
-          <w:rFonts w:ascii="Times New Roman" w:hAnsi="Times New Roman" w:cs="Times New Roman"/>
-          <w:sz w:val="24"/>
-          <w:szCs w:val="24"/>
-        </w:rPr>
-      </w:pPr>
-      <w:r>
-        <w:rPr>
-          <w:rFonts w:ascii="Times New Roman" w:hAnsi="Times New Roman" w:cs="Times New Roman"/>
-          <w:sz w:val="24"/>
-          <w:szCs w:val="24"/>
-        </w:rPr>
-        <w:t xml:space="preserve">Karma, diğer şifreleme yöntemlerinden farklıdır, çünkü şifreleme algoritmaları karma işleminde veriyi deşifre edilemeyecek şekilde şifreler. MD5, SHA1, SHA 256 yaygın olarak kullanılan karma algoritmalardır. Bu tekniğin kullanım alanlarından biri üyelik sistemleridir. Sisteme üye olan kullanıcının okunabilir şifresi, karma algoritması ile geri dönüştürülemez biçimde şifrelenir ve veri tabanına </w:t>
-      </w:r>
-      <w:proofErr w:type="gramStart"/>
-      <w:r>
-        <w:rPr>
-          <w:rFonts w:ascii="Times New Roman" w:hAnsi="Times New Roman" w:cs="Times New Roman"/>
-          <w:sz w:val="24"/>
-          <w:szCs w:val="24"/>
-        </w:rPr>
-        <w:t>kayıt edilir</w:t>
-      </w:r>
-      <w:proofErr w:type="gramEnd"/>
-      <w:r>
-        <w:rPr>
-          <w:rFonts w:ascii="Times New Roman" w:hAnsi="Times New Roman" w:cs="Times New Roman"/>
-          <w:sz w:val="24"/>
-          <w:szCs w:val="24"/>
-        </w:rPr>
-        <w:t>. Kullanıcı sisteme her giriş yaptığında okunabilir şifresi karma algoritmasınca yeniden şifrelenerek kimlik doğrulaması sağlanır.</w:t>
+      <w:r>
+        <w:rPr>
+          <w:rFonts w:ascii="Times New Roman" w:hAnsi="Times New Roman" w:cs="Times New Roman"/>
+          <w:b/>
+          <w:bCs/>
+          <w:sz w:val="24"/>
+          <w:szCs w:val="24"/>
+        </w:rPr>
+        <w:t>Hashing (Karma) Tekniği</w:t>
+      </w:r>
+    </w:p>
+    <w:p>
+      <w:pPr>
+        <w:rPr>
+          <w:rFonts w:ascii="Times New Roman" w:hAnsi="Times New Roman" w:cs="Times New Roman"/>
+          <w:sz w:val="24"/>
+          <w:szCs w:val="24"/>
+        </w:rPr>
+      </w:pPr>
+      <w:r>
+        <w:rPr>
+          <w:rFonts w:ascii="Times New Roman" w:hAnsi="Times New Roman" w:cs="Times New Roman"/>
+          <w:sz w:val="24"/>
+          <w:szCs w:val="24"/>
+        </w:rPr>
+        <w:t>Hashing, herhangi bir formdaki (metin, her türlü dijital dosya) verileri benzersiz bir dizeye dönüştüren şifreleme tekniğidir. Boyut veya türden bağımsız olarak, herhangi bir veri, karma şifreleme algoritmaları kullanılarak karma hale getirilebilir. Rastgele uzunluktaki verileri alır ve sabit karma değerine dönüştürür.</w:t>
+      </w:r>
+    </w:p>
+    <w:p>
+      <w:pPr>
+        <w:rPr>
+          <w:rFonts w:ascii="Times New Roman" w:hAnsi="Times New Roman" w:cs="Times New Roman"/>
+          <w:sz w:val="24"/>
+          <w:szCs w:val="24"/>
+        </w:rPr>
+      </w:pPr>
+      <w:r>
+        <w:rPr>
+          <w:rFonts w:ascii="Times New Roman" w:hAnsi="Times New Roman" w:cs="Times New Roman"/>
+          <w:sz w:val="24"/>
+          <w:szCs w:val="24"/>
+        </w:rPr>
+        <w:t>Karma, diğer şifreleme yöntemlerinden farklıdır, çünkü şifreleme algoritmaları karma işleminde veriyi deşifre edilemeyecek şekilde şifreler. MD5, SHA1, SHA 256 yaygın olarak kullanılan karma algoritmalardır. Bu tekniğin kullanım alanlarından biri üyelik sistemleridir. Sisteme üye olan kullanıcının okunabilir şifresi, karma algoritması ile geri dönüştürülemez biçimde şifrelenir ve veri tabanına kayıt edilir. Kullanıcı sisteme her giriş yaptığında okunabilir şifresi karma algoritmasınca yeniden şifrelenerek kimlik doğrulaması sağlanır.</w:t>
       </w:r>
       <w:r>
         <w:rPr>
@@ -8867,83 +7730,15 @@
           <w:szCs w:val="24"/>
         </w:rPr>
       </w:pPr>
-      <w:proofErr w:type="spellStart"/>
-      <w:r>
-        <w:rPr>
-          <w:rFonts w:ascii="Times New Roman" w:hAnsi="Times New Roman" w:cs="Times New Roman"/>
-          <w:b/>
-          <w:bCs/>
-          <w:sz w:val="24"/>
-          <w:szCs w:val="24"/>
-        </w:rPr>
-        <w:t>Privacy</w:t>
-      </w:r>
-      <w:proofErr w:type="spellEnd"/>
-      <w:r>
-        <w:rPr>
-          <w:rFonts w:ascii="Times New Roman" w:hAnsi="Times New Roman" w:cs="Times New Roman"/>
-          <w:b/>
-          <w:bCs/>
-          <w:sz w:val="24"/>
-          <w:szCs w:val="24"/>
-        </w:rPr>
-        <w:t xml:space="preserve"> </w:t>
-      </w:r>
-      <w:proofErr w:type="spellStart"/>
-      <w:r>
-        <w:rPr>
-          <w:rFonts w:ascii="Times New Roman" w:hAnsi="Times New Roman" w:cs="Times New Roman"/>
-          <w:b/>
-          <w:bCs/>
-          <w:sz w:val="24"/>
-          <w:szCs w:val="24"/>
-        </w:rPr>
-        <w:t>and</w:t>
-      </w:r>
-      <w:proofErr w:type="spellEnd"/>
-      <w:r>
-        <w:rPr>
-          <w:rFonts w:ascii="Times New Roman" w:hAnsi="Times New Roman" w:cs="Times New Roman"/>
-          <w:b/>
-          <w:bCs/>
-          <w:sz w:val="24"/>
-          <w:szCs w:val="24"/>
-        </w:rPr>
-        <w:t xml:space="preserve"> </w:t>
-      </w:r>
-      <w:proofErr w:type="spellStart"/>
-      <w:proofErr w:type="gramStart"/>
-      <w:r>
-        <w:rPr>
-          <w:rFonts w:ascii="Times New Roman" w:hAnsi="Times New Roman" w:cs="Times New Roman"/>
-          <w:b/>
-          <w:bCs/>
-          <w:sz w:val="24"/>
-          <w:szCs w:val="24"/>
-        </w:rPr>
-        <w:t>Confidentiality</w:t>
-      </w:r>
-      <w:proofErr w:type="spellEnd"/>
-      <w:r>
-        <w:rPr>
-          <w:rFonts w:ascii="Times New Roman" w:hAnsi="Times New Roman" w:cs="Times New Roman"/>
-          <w:b/>
-          <w:bCs/>
-          <w:sz w:val="24"/>
-          <w:szCs w:val="24"/>
-        </w:rPr>
-        <w:t xml:space="preserve">  (</w:t>
-      </w:r>
-      <w:proofErr w:type="gramEnd"/>
-      <w:r>
-        <w:rPr>
-          <w:rFonts w:ascii="Times New Roman" w:hAnsi="Times New Roman" w:cs="Times New Roman"/>
-          <w:b/>
-          <w:bCs/>
-          <w:sz w:val="24"/>
-          <w:szCs w:val="24"/>
-        </w:rPr>
-        <w:t>Gizlilik)</w:t>
+      <w:r>
+        <w:rPr>
+          <w:rFonts w:ascii="Times New Roman" w:hAnsi="Times New Roman" w:cs="Times New Roman"/>
+          <w:b/>
+          <w:bCs/>
+          <w:sz w:val="24"/>
+          <w:szCs w:val="24"/>
+        </w:rPr>
+        <w:t>Privacy and Confidentiality  (Gizlilik)</w:t>
       </w:r>
     </w:p>
     <w:p>
@@ -8977,25 +7772,7 @@
           <w:sz w:val="24"/>
           <w:szCs w:val="24"/>
         </w:rPr>
-        <w:t>Şifreleme ayrıca, şifrelenmiş tüneller, asimetrik şifreleme ve genel ve özel paylaşılan anahtarlar kullanan sanal özel ağlar (</w:t>
-      </w:r>
-      <w:proofErr w:type="spellStart"/>
-      <w:r>
-        <w:rPr>
-          <w:rFonts w:ascii="Times New Roman" w:hAnsi="Times New Roman" w:cs="Times New Roman"/>
-          <w:sz w:val="24"/>
-          <w:szCs w:val="24"/>
-        </w:rPr>
-        <w:t>VPN’ler</w:t>
-      </w:r>
-      <w:proofErr w:type="spellEnd"/>
-      <w:r>
-        <w:rPr>
-          <w:rFonts w:ascii="Times New Roman" w:hAnsi="Times New Roman" w:cs="Times New Roman"/>
-          <w:sz w:val="24"/>
-          <w:szCs w:val="24"/>
-        </w:rPr>
-        <w:t>) ile taramayı da güvence altına alır.</w:t>
+        <w:t>Şifreleme ayrıca, şifrelenmiş tüneller, asimetrik şifreleme ve genel ve özel paylaşılan anahtarlar kullanan sanal özel ağlar (VPN’ler) ile taramayı da güvence altına alır.</w:t>
       </w:r>
     </w:p>
     <w:p>
@@ -9013,39 +7790,15 @@
           <w:szCs w:val="24"/>
         </w:rPr>
       </w:pPr>
-      <w:proofErr w:type="spellStart"/>
-      <w:proofErr w:type="gramStart"/>
-      <w:r>
-        <w:rPr>
-          <w:rFonts w:ascii="Times New Roman" w:hAnsi="Times New Roman" w:cs="Times New Roman"/>
-          <w:b/>
-          <w:bCs/>
-          <w:sz w:val="24"/>
-          <w:szCs w:val="24"/>
-        </w:rPr>
-        <w:t>Integrity</w:t>
-      </w:r>
-      <w:proofErr w:type="spellEnd"/>
-      <w:r>
-        <w:rPr>
-          <w:rFonts w:ascii="Times New Roman" w:hAnsi="Times New Roman" w:cs="Times New Roman"/>
-          <w:b/>
-          <w:bCs/>
-          <w:sz w:val="24"/>
-          <w:szCs w:val="24"/>
-        </w:rPr>
-        <w:t xml:space="preserve">  (</w:t>
-      </w:r>
-      <w:proofErr w:type="gramEnd"/>
-      <w:r>
-        <w:rPr>
-          <w:rFonts w:ascii="Times New Roman" w:hAnsi="Times New Roman" w:cs="Times New Roman"/>
-          <w:b/>
-          <w:bCs/>
-          <w:sz w:val="24"/>
-          <w:szCs w:val="24"/>
-        </w:rPr>
-        <w:t>Bütünlük)</w:t>
+      <w:r>
+        <w:rPr>
+          <w:rFonts w:ascii="Times New Roman" w:hAnsi="Times New Roman" w:cs="Times New Roman"/>
+          <w:b/>
+          <w:bCs/>
+          <w:sz w:val="24"/>
+          <w:szCs w:val="24"/>
+        </w:rPr>
+        <w:t>Integrity  (Bütünlük)</w:t>
       </w:r>
     </w:p>
     <w:p>
@@ -9080,49 +7833,15 @@
           <w:szCs w:val="24"/>
         </w:rPr>
       </w:pPr>
-      <w:proofErr w:type="spellStart"/>
-      <w:r>
-        <w:rPr>
-          <w:rFonts w:ascii="Times New Roman" w:hAnsi="Times New Roman" w:cs="Times New Roman"/>
-          <w:b/>
-          <w:bCs/>
-          <w:sz w:val="24"/>
-          <w:szCs w:val="24"/>
-        </w:rPr>
-        <w:t>Nonrepudiation</w:t>
-      </w:r>
-      <w:proofErr w:type="spellEnd"/>
-      <w:r>
-        <w:rPr>
-          <w:rFonts w:ascii="Times New Roman" w:hAnsi="Times New Roman" w:cs="Times New Roman"/>
-          <w:b/>
-          <w:bCs/>
-          <w:sz w:val="24"/>
-          <w:szCs w:val="24"/>
-        </w:rPr>
-        <w:t xml:space="preserve"> (</w:t>
-      </w:r>
-      <w:proofErr w:type="gramStart"/>
-      <w:r>
-        <w:rPr>
-          <w:rFonts w:ascii="Times New Roman" w:hAnsi="Times New Roman" w:cs="Times New Roman"/>
-          <w:b/>
-          <w:bCs/>
-          <w:sz w:val="24"/>
-          <w:szCs w:val="24"/>
-        </w:rPr>
-        <w:t>İnkar</w:t>
-      </w:r>
-      <w:proofErr w:type="gramEnd"/>
-      <w:r>
-        <w:rPr>
-          <w:rFonts w:ascii="Times New Roman" w:hAnsi="Times New Roman" w:cs="Times New Roman"/>
-          <w:b/>
-          <w:bCs/>
-          <w:sz w:val="24"/>
-          <w:szCs w:val="24"/>
-        </w:rPr>
-        <w:t xml:space="preserve"> edilemezlik)</w:t>
+      <w:r>
+        <w:rPr>
+          <w:rFonts w:ascii="Times New Roman" w:hAnsi="Times New Roman" w:cs="Times New Roman"/>
+          <w:b/>
+          <w:bCs/>
+          <w:sz w:val="24"/>
+          <w:szCs w:val="24"/>
+        </w:rPr>
+        <w:t>Nonrepudiation (İnkar edilemezlik)</w:t>
       </w:r>
     </w:p>
     <w:p>
@@ -9157,27 +7876,15 @@
           <w:szCs w:val="24"/>
         </w:rPr>
       </w:pPr>
-      <w:proofErr w:type="spellStart"/>
-      <w:r>
-        <w:rPr>
-          <w:rFonts w:ascii="Times New Roman" w:hAnsi="Times New Roman" w:cs="Times New Roman"/>
-          <w:b/>
-          <w:bCs/>
-          <w:sz w:val="24"/>
-          <w:szCs w:val="24"/>
-        </w:rPr>
-        <w:t>Key</w:t>
-      </w:r>
-      <w:proofErr w:type="spellEnd"/>
-      <w:r>
-        <w:rPr>
-          <w:rFonts w:ascii="Times New Roman" w:hAnsi="Times New Roman" w:cs="Times New Roman"/>
-          <w:b/>
-          <w:bCs/>
-          <w:sz w:val="24"/>
-          <w:szCs w:val="24"/>
-        </w:rPr>
-        <w:t xml:space="preserve"> Exchange (Anahtar Değişimi)</w:t>
+      <w:r>
+        <w:rPr>
+          <w:rFonts w:ascii="Times New Roman" w:hAnsi="Times New Roman" w:cs="Times New Roman"/>
+          <w:b/>
+          <w:bCs/>
+          <w:sz w:val="24"/>
+          <w:szCs w:val="24"/>
+        </w:rPr>
+        <w:t>Key Exchange (Anahtar Değişimi)</w:t>
       </w:r>
     </w:p>
     <w:p>
@@ -9316,7 +8023,6 @@
           <w:szCs w:val="24"/>
         </w:rPr>
       </w:pPr>
-      <w:proofErr w:type="spellStart"/>
       <w:r>
         <w:rPr>
           <w:rFonts w:ascii="Times New Roman" w:hAnsi="Times New Roman" w:cs="Times New Roman"/>
@@ -9326,9 +8032,66 @@
           <w:szCs w:val="24"/>
         </w:rPr>
         <w:lastRenderedPageBreak/>
-        <w:t>Stream</w:t>
-      </w:r>
-      <w:proofErr w:type="spellEnd"/>
+        <w:t>Stream Ciphers (Akış Şifreleri)</w:t>
+      </w:r>
+    </w:p>
+    <w:p>
+      <w:pPr>
+        <w:rPr>
+          <w:rFonts w:ascii="Times New Roman" w:hAnsi="Times New Roman" w:cs="Times New Roman"/>
+          <w:sz w:val="24"/>
+          <w:szCs w:val="24"/>
+        </w:rPr>
+      </w:pPr>
+      <w:r>
+        <w:rPr>
+          <w:rFonts w:ascii="Times New Roman" w:hAnsi="Times New Roman" w:cs="Times New Roman"/>
+          <w:sz w:val="24"/>
+          <w:szCs w:val="24"/>
+        </w:rPr>
+        <w:t>Akış şifreleri, herhangi bir zamanda tek bir bit veya bayt üzerinde çalışır ve geri bildirim mekanizmalarını kullanarak anahtarı sürekli olarak değiştirir. Kendi kendini senkronize eden bir akış şifresi, bit anahtar akışında nerede olduğunu tanıyarak şifre çözme işleminin şifreleme işlemiyle senkronize kalmasını sağlar. Eşzamanlı bir akış şifresi, mesaj akışından bağımsız olarak anahtar akışını oluşturur ve hem gönderici hem de alıcıda aynı anahtar akışı işlevini oluşturur.</w:t>
+      </w:r>
+    </w:p>
+    <w:p>
+      <w:pPr>
+        <w:rPr>
+          <w:rFonts w:ascii="Times New Roman" w:hAnsi="Times New Roman" w:cs="Times New Roman"/>
+          <w:b/>
+          <w:bCs/>
+          <w:sz w:val="24"/>
+          <w:szCs w:val="24"/>
+        </w:rPr>
+      </w:pPr>
+      <w:r>
+        <w:rPr>
+          <w:rFonts w:ascii="Times New Roman" w:hAnsi="Times New Roman" w:cs="Times New Roman"/>
+          <w:b/>
+          <w:bCs/>
+          <w:sz w:val="24"/>
+          <w:szCs w:val="24"/>
+        </w:rPr>
+        <w:t>1</w:t>
+      </w:r>
+      <w:r>
+        <w:rPr>
+          <w:rFonts w:ascii="Times New Roman" w:hAnsi="Times New Roman" w:cs="Times New Roman"/>
+          <w:b/>
+          <w:bCs/>
+          <w:sz w:val="24"/>
+          <w:szCs w:val="24"/>
+        </w:rPr>
+        <w:t>4</w:t>
+      </w:r>
+      <w:r>
+        <w:rPr>
+          <w:rFonts w:ascii="Times New Roman" w:hAnsi="Times New Roman" w:cs="Times New Roman"/>
+          <w:b/>
+          <w:bCs/>
+          <w:sz w:val="24"/>
+          <w:szCs w:val="24"/>
+        </w:rPr>
+        <w:t>-</w:t>
+      </w:r>
       <w:r>
         <w:rPr>
           <w:rFonts w:ascii="Times New Roman" w:hAnsi="Times New Roman" w:cs="Times New Roman"/>
@@ -9339,96 +8102,6 @@
         </w:rPr>
         <w:t xml:space="preserve"> </w:t>
       </w:r>
-      <w:proofErr w:type="spellStart"/>
-      <w:r>
-        <w:rPr>
-          <w:rFonts w:ascii="Times New Roman" w:hAnsi="Times New Roman" w:cs="Times New Roman"/>
-          <w:b/>
-          <w:bCs/>
-          <w:sz w:val="24"/>
-          <w:szCs w:val="24"/>
-        </w:rPr>
-        <w:t>Ciphers</w:t>
-      </w:r>
-      <w:proofErr w:type="spellEnd"/>
-      <w:r>
-        <w:rPr>
-          <w:rFonts w:ascii="Times New Roman" w:hAnsi="Times New Roman" w:cs="Times New Roman"/>
-          <w:b/>
-          <w:bCs/>
-          <w:sz w:val="24"/>
-          <w:szCs w:val="24"/>
-        </w:rPr>
-        <w:t xml:space="preserve"> (Akış Şifreleri)</w:t>
-      </w:r>
-    </w:p>
-    <w:p>
-      <w:pPr>
-        <w:rPr>
-          <w:rFonts w:ascii="Times New Roman" w:hAnsi="Times New Roman" w:cs="Times New Roman"/>
-          <w:sz w:val="24"/>
-          <w:szCs w:val="24"/>
-        </w:rPr>
-      </w:pPr>
-      <w:r>
-        <w:rPr>
-          <w:rFonts w:ascii="Times New Roman" w:hAnsi="Times New Roman" w:cs="Times New Roman"/>
-          <w:sz w:val="24"/>
-          <w:szCs w:val="24"/>
-        </w:rPr>
-        <w:t>Akış şifreleri, herhangi bir zamanda tek bir bit veya bayt üzerinde çalışır ve geri bildirim mekanizmalarını kullanarak anahtarı sürekli olarak değiştirir. Kendi kendini senkronize eden bir akış şifresi, bit anahtar akışında nerede olduğunu tanıyarak şifre çözme işleminin şifreleme işlemiyle senkronize kalmasını sağlar. Eşzamanlı bir akış şifresi, mesaj akışından bağımsız olarak anahtar akışını oluşturur ve hem gönderici hem de alıcıda aynı anahtar akışı işlevini oluşturur.</w:t>
-      </w:r>
-    </w:p>
-    <w:p>
-      <w:pPr>
-        <w:rPr>
-          <w:rFonts w:ascii="Times New Roman" w:hAnsi="Times New Roman" w:cs="Times New Roman"/>
-          <w:b/>
-          <w:bCs/>
-          <w:sz w:val="24"/>
-          <w:szCs w:val="24"/>
-        </w:rPr>
-      </w:pPr>
-      <w:r>
-        <w:rPr>
-          <w:rFonts w:ascii="Times New Roman" w:hAnsi="Times New Roman" w:cs="Times New Roman"/>
-          <w:b/>
-          <w:bCs/>
-          <w:sz w:val="24"/>
-          <w:szCs w:val="24"/>
-        </w:rPr>
-        <w:t>1</w:t>
-      </w:r>
-      <w:r>
-        <w:rPr>
-          <w:rFonts w:ascii="Times New Roman" w:hAnsi="Times New Roman" w:cs="Times New Roman"/>
-          <w:b/>
-          <w:bCs/>
-          <w:sz w:val="24"/>
-          <w:szCs w:val="24"/>
-        </w:rPr>
-        <w:t>4</w:t>
-      </w:r>
-      <w:r>
-        <w:rPr>
-          <w:rFonts w:ascii="Times New Roman" w:hAnsi="Times New Roman" w:cs="Times New Roman"/>
-          <w:b/>
-          <w:bCs/>
-          <w:sz w:val="24"/>
-          <w:szCs w:val="24"/>
-        </w:rPr>
-        <w:t>-</w:t>
-      </w:r>
-      <w:r>
-        <w:rPr>
-          <w:rFonts w:ascii="Times New Roman" w:hAnsi="Times New Roman" w:cs="Times New Roman"/>
-          <w:b/>
-          <w:bCs/>
-          <w:sz w:val="24"/>
-          <w:szCs w:val="24"/>
-        </w:rPr>
-        <w:t xml:space="preserve"> </w:t>
-      </w:r>
       <w:r>
         <w:rPr>
           <w:rFonts w:ascii="Times New Roman" w:hAnsi="Times New Roman" w:cs="Times New Roman"/>
@@ -9454,78 +8127,24 @@
           <w:sz w:val="24"/>
           <w:szCs w:val="24"/>
         </w:rPr>
-        <w:t xml:space="preserve">Şifreleme, verileri yetkili taraflar dışında kimse tarafından okunamayacak şekilde karıştırma yöntemidir. Şifreleme işlemi, kriptografik bir anahtar kullanarak düz metni şifreli metne dönüştürür. Kriptografik </w:t>
-      </w:r>
-      <w:proofErr w:type="gramStart"/>
-      <w:r>
-        <w:rPr>
-          <w:rFonts w:ascii="Times New Roman" w:hAnsi="Times New Roman" w:cs="Times New Roman"/>
-          <w:sz w:val="24"/>
-          <w:szCs w:val="24"/>
-        </w:rPr>
-        <w:t>anahtar,</w:t>
-      </w:r>
-      <w:proofErr w:type="gramEnd"/>
-      <w:r>
-        <w:rPr>
-          <w:rFonts w:ascii="Times New Roman" w:hAnsi="Times New Roman" w:cs="Times New Roman"/>
-          <w:sz w:val="24"/>
-          <w:szCs w:val="24"/>
-        </w:rPr>
-        <w:t xml:space="preserve"> hem gönderici hem de alıcı tarafından bilinen ve kabul edilen bir dizi matematiksel değerdir.</w:t>
-      </w:r>
-    </w:p>
-    <w:p>
-      <w:pPr>
-        <w:rPr>
-          <w:rFonts w:ascii="Times New Roman" w:hAnsi="Times New Roman" w:cs="Times New Roman"/>
-          <w:sz w:val="24"/>
-          <w:szCs w:val="24"/>
-        </w:rPr>
-      </w:pPr>
-      <w:r>
-        <w:rPr>
-          <w:rFonts w:ascii="Times New Roman" w:hAnsi="Times New Roman" w:cs="Times New Roman"/>
-          <w:sz w:val="24"/>
-          <w:szCs w:val="24"/>
-        </w:rPr>
-        <w:t xml:space="preserve">Doğru anahtara sahip olan herkes, şifrelenmiş verinin şifresini çözebilir veya verileri dönüştürebilir. Bu nedenle kriptografi uzmanları sürekli olarak daha gelişmiş ve karmaşık anahtarlar geliştirmektedir. Daha güvenli şifreleme, bilgisayar korsanlarının geniş kapsamlı şifre çözme işleminin ('kaba kuvvet' (Brute </w:t>
-      </w:r>
-      <w:proofErr w:type="spellStart"/>
-      <w:r>
-        <w:rPr>
-          <w:rFonts w:ascii="Times New Roman" w:hAnsi="Times New Roman" w:cs="Times New Roman"/>
-          <w:sz w:val="24"/>
-          <w:szCs w:val="24"/>
-        </w:rPr>
-        <w:t>force</w:t>
-      </w:r>
-      <w:proofErr w:type="spellEnd"/>
-      <w:r>
-        <w:rPr>
-          <w:rFonts w:ascii="Times New Roman" w:hAnsi="Times New Roman" w:cs="Times New Roman"/>
-          <w:sz w:val="24"/>
-          <w:szCs w:val="24"/>
-        </w:rPr>
-        <w:t xml:space="preserve">) olarak da bilinir) işlevsel olarak </w:t>
-      </w:r>
-      <w:proofErr w:type="gramStart"/>
-      <w:r>
-        <w:rPr>
-          <w:rFonts w:ascii="Times New Roman" w:hAnsi="Times New Roman" w:cs="Times New Roman"/>
-          <w:sz w:val="24"/>
-          <w:szCs w:val="24"/>
-        </w:rPr>
-        <w:t>imkansız</w:t>
-      </w:r>
-      <w:proofErr w:type="gramEnd"/>
-      <w:r>
-        <w:rPr>
-          <w:rFonts w:ascii="Times New Roman" w:hAnsi="Times New Roman" w:cs="Times New Roman"/>
-          <w:sz w:val="24"/>
-          <w:szCs w:val="24"/>
-        </w:rPr>
-        <w:t xml:space="preserve"> olduğunu düşünecekleri yeterli karmaşıklıkta anahtarlar kullanır.</w:t>
+        <w:t>Şifreleme, verileri yetkili taraflar dışında kimse tarafından okunamayacak şekilde karıştırma yöntemidir. Şifreleme işlemi, kriptografik bir anahtar kullanarak düz metni şifreli metne dönüştürür. Kriptografik anahtar, hem gönderici hem de alıcı tarafından bilinen ve kabul edilen bir dizi matematiksel değerdir.</w:t>
+      </w:r>
+    </w:p>
+    <w:p>
+      <w:pPr>
+        <w:rPr>
+          <w:rFonts w:ascii="Times New Roman" w:hAnsi="Times New Roman" w:cs="Times New Roman"/>
+          <w:sz w:val="24"/>
+          <w:szCs w:val="24"/>
+        </w:rPr>
+      </w:pPr>
+      <w:r>
+        <w:rPr>
+          <w:rFonts w:ascii="Times New Roman" w:hAnsi="Times New Roman" w:cs="Times New Roman"/>
+          <w:sz w:val="24"/>
+          <w:szCs w:val="24"/>
+        </w:rPr>
+        <w:t>Doğru anahtara sahip olan herkes, şifrelenmiş verinin şifresini çözebilir veya verileri dönüştürebilir. Bu nedenle kriptografi uzmanları sürekli olarak daha gelişmiş ve karmaşık anahtarlar geliştirmektedir. Daha güvenli şifreleme, bilgisayar korsanlarının geniş kapsamlı şifre çözme işleminin ('kaba kuvvet' (Brute force) olarak da bilinir) işlevsel olarak imkansız olduğunu düşünecekleri yeterli karmaşıklıkta anahtarlar kullanır.</w:t>
       </w:r>
     </w:p>
     <w:p>
@@ -9723,82 +8342,80 @@
           <w:sz w:val="24"/>
           <w:szCs w:val="24"/>
         </w:rPr>
-        <w:t xml:space="preserve">Düzenlemeler: HIPAA, PCI-DSS ve GDPR gibi birçok sektör ve devlet düzenlemesi şirketlerin kullanıcı verilerini şifrelemesini gerektirmektedir. ABD devlet kurumları ve yüklenicileri FIPS (Federal Information </w:t>
-      </w:r>
-      <w:proofErr w:type="spellStart"/>
-      <w:r>
-        <w:rPr>
-          <w:rFonts w:ascii="Times New Roman" w:hAnsi="Times New Roman" w:cs="Times New Roman"/>
-          <w:sz w:val="24"/>
-          <w:szCs w:val="24"/>
-        </w:rPr>
-        <w:t>Processing</w:t>
-      </w:r>
-      <w:proofErr w:type="spellEnd"/>
-      <w:r>
-        <w:rPr>
-          <w:rFonts w:ascii="Times New Roman" w:hAnsi="Times New Roman" w:cs="Times New Roman"/>
-          <w:sz w:val="24"/>
-          <w:szCs w:val="24"/>
-        </w:rPr>
-        <w:t xml:space="preserve"> </w:t>
-      </w:r>
-      <w:proofErr w:type="spellStart"/>
-      <w:proofErr w:type="gramStart"/>
-      <w:r>
-        <w:rPr>
-          <w:rFonts w:ascii="Times New Roman" w:hAnsi="Times New Roman" w:cs="Times New Roman"/>
-          <w:sz w:val="24"/>
-          <w:szCs w:val="24"/>
-        </w:rPr>
-        <w:t>Standards</w:t>
-      </w:r>
-      <w:proofErr w:type="spellEnd"/>
-      <w:r>
-        <w:rPr>
-          <w:rFonts w:ascii="Times New Roman" w:hAnsi="Times New Roman" w:cs="Times New Roman"/>
-          <w:sz w:val="24"/>
-          <w:szCs w:val="24"/>
-        </w:rPr>
-        <w:t xml:space="preserve"> -</w:t>
-      </w:r>
-      <w:proofErr w:type="gramEnd"/>
-      <w:r>
-        <w:rPr>
-          <w:rFonts w:ascii="Times New Roman" w:hAnsi="Times New Roman" w:cs="Times New Roman"/>
-          <w:sz w:val="24"/>
-          <w:szCs w:val="24"/>
-        </w:rPr>
-        <w:t xml:space="preserve"> Federal Bilgi İşleme Standartları) kullanmalıdır.</w:t>
-      </w:r>
-    </w:p>
-    <w:p>
-      <w:pPr>
-        <w:rPr>
-          <w:rFonts w:ascii="Times New Roman" w:hAnsi="Times New Roman" w:cs="Times New Roman"/>
-        </w:rPr>
-      </w:pPr>
-    </w:p>
-    <w:p>
-      <w:pPr>
-        <w:rPr>
-          <w:rFonts w:ascii="Times New Roman" w:hAnsi="Times New Roman" w:cs="Times New Roman"/>
-        </w:rPr>
-      </w:pPr>
-    </w:p>
-    <w:p>
-      <w:pPr>
-        <w:rPr>
-          <w:rFonts w:ascii="Times New Roman" w:hAnsi="Times New Roman" w:cs="Times New Roman"/>
-        </w:rPr>
-      </w:pPr>
-    </w:p>
-    <w:p>
-      <w:pPr>
-        <w:rPr>
-          <w:rFonts w:ascii="Times New Roman" w:hAnsi="Times New Roman" w:cs="Times New Roman"/>
-        </w:rPr>
-      </w:pPr>
+        <w:t>Düzenlemeler: HIPAA, PCI-DSS ve GDPR gibi birçok sektör ve devlet düzenlemesi şirketlerin kullanıcı verilerini şifrelemesini gerektirmektedir. ABD devlet kurumları ve yüklenicileri FIPS (Federal Information Processing Standards - Federal Bilgi İşleme Standartları) kullanmalıdır.</w:t>
+      </w:r>
+    </w:p>
+    <w:p>
+      <w:pPr>
+        <w:rPr>
+          <w:rFonts w:ascii="Times New Roman" w:hAnsi="Times New Roman" w:cs="Times New Roman"/>
+        </w:rPr>
+      </w:pPr>
+    </w:p>
+    <w:p>
+      <w:pPr>
+        <w:rPr>
+          <w:rFonts w:ascii="Times New Roman" w:hAnsi="Times New Roman" w:cs="Times New Roman"/>
+        </w:rPr>
+      </w:pPr>
+    </w:p>
+    <w:p>
+      <w:pPr>
+        <w:rPr>
+          <w:rFonts w:ascii="Times New Roman" w:hAnsi="Times New Roman" w:cs="Times New Roman"/>
+        </w:rPr>
+      </w:pPr>
+      <w:r>
+        <w:rPr>
+          <w:rFonts w:ascii="Times New Roman" w:hAnsi="Times New Roman" w:cs="Times New Roman"/>
+        </w:rPr>
+        <w:t xml:space="preserve">Github Repo Linki: </w:t>
+      </w:r>
+      <w:hyperlink r:id="rId14" w:history="1">
+        <w:r>
+          <w:rPr>
+            <w:rStyle w:val="Kpr"/>
+            <w:rFonts w:ascii="Times New Roman" w:hAnsi="Times New Roman" w:cs="Times New Roman"/>
+          </w:rPr>
+          <w:t>https://github.com/semanurersoy1234/semanur-ersoy-vize-ag-guvenligi/</w:t>
+        </w:r>
+      </w:hyperlink>
+    </w:p>
+    <w:p>
+      <w:pPr>
+        <w:rPr>
+          <w:rFonts w:ascii="Times New Roman" w:hAnsi="Times New Roman" w:cs="Times New Roman"/>
+        </w:rPr>
+      </w:pPr>
+      <w:r>
+        <w:rPr>
+          <w:rFonts w:ascii="Times New Roman" w:hAnsi="Times New Roman" w:cs="Times New Roman"/>
+        </w:rPr>
+        <w:t xml:space="preserve">Github Web Site Linki: </w:t>
+      </w:r>
+      <w:hyperlink r:id="rId15" w:history="1">
+        <w:r>
+          <w:rPr>
+            <w:rStyle w:val="Kpr"/>
+            <w:rFonts w:ascii="Times New Roman" w:hAnsi="Times New Roman" w:cs="Times New Roman"/>
+          </w:rPr>
+          <w:t>https://semanurersoy1234.github.io</w:t>
+        </w:r>
+        <w:r>
+          <w:rPr>
+            <w:rStyle w:val="Kpr"/>
+            <w:rFonts w:ascii="Times New Roman" w:hAnsi="Times New Roman" w:cs="Times New Roman"/>
+          </w:rPr>
+          <w:t>/</w:t>
+        </w:r>
+        <w:r>
+          <w:rPr>
+            <w:rStyle w:val="Kpr"/>
+            <w:rFonts w:ascii="Times New Roman" w:hAnsi="Times New Roman" w:cs="Times New Roman"/>
+          </w:rPr>
+          <w:t>semanur-ersoy-vize-ag-guvenligi/</w:t>
+        </w:r>
+      </w:hyperlink>
     </w:p>
     <w:p>
       <w:pPr>
@@ -9879,7 +8496,7 @@
         </w:rPr>
         <w:t xml:space="preserve">[1] </w:t>
       </w:r>
-      <w:hyperlink r:id="rId14" w:history="1">
+      <w:hyperlink r:id="rId16" w:history="1">
         <w:r>
           <w:rPr>
             <w:rStyle w:val="Kpr"/>
@@ -9903,7 +8520,7 @@
         </w:rPr>
         <w:t xml:space="preserve">[2] </w:t>
       </w:r>
-      <w:hyperlink r:id="rId15" w:history="1">
+      <w:hyperlink r:id="rId17" w:history="1">
         <w:r>
           <w:rPr>
             <w:rStyle w:val="Kpr"/>
@@ -9934,7 +8551,7 @@
         </w:rPr>
         <w:t xml:space="preserve"> </w:t>
       </w:r>
-      <w:hyperlink r:id="rId16" w:history="1">
+      <w:hyperlink r:id="rId18" w:history="1">
         <w:r>
           <w:rPr>
             <w:rStyle w:val="Kpr"/>
@@ -9973,7 +8590,7 @@
         </w:rPr>
         <w:t xml:space="preserve">[4] </w:t>
       </w:r>
-      <w:hyperlink r:id="rId17" w:history="1">
+      <w:hyperlink r:id="rId19" w:history="1">
         <w:r>
           <w:rPr>
             <w:rStyle w:val="Kpr"/>
@@ -9997,7 +8614,7 @@
         </w:rPr>
         <w:t xml:space="preserve">[5] </w:t>
       </w:r>
-      <w:hyperlink r:id="rId18" w:history="1">
+      <w:hyperlink r:id="rId20" w:history="1">
         <w:r>
           <w:rPr>
             <w:rStyle w:val="Kpr"/>
@@ -10022,7 +8639,7 @@
         </w:rPr>
         <w:t xml:space="preserve">[6] </w:t>
       </w:r>
-      <w:hyperlink r:id="rId19" w:history="1">
+      <w:hyperlink r:id="rId21" w:history="1">
         <w:r>
           <w:rPr>
             <w:rStyle w:val="Kpr"/>
@@ -10047,7 +8664,7 @@
         </w:rPr>
         <w:t xml:space="preserve">[7] </w:t>
       </w:r>
-      <w:hyperlink r:id="rId20" w:history="1">
+      <w:hyperlink r:id="rId22" w:history="1">
         <w:r>
           <w:rPr>
             <w:rStyle w:val="Kpr"/>
@@ -10071,7 +8688,7 @@
         </w:rPr>
         <w:t xml:space="preserve">[8] </w:t>
       </w:r>
-      <w:hyperlink r:id="rId21" w:anchor=":~:text=G%C3%BCvenlik%3A%20%C5%9Eifreleme%20veri%20ihlallerini%20%C3%B6nlemeye,%C5%9Fifrelenmi%C5%9Fse%2C%20veriler%20hala%20g%C3%BCvende%20olacakt%C4%B1r" w:history="1">
+      <w:hyperlink r:id="rId23" w:anchor=":~:text=G%C3%BCvenlik%3A%20%C5%9Eifreleme%20veri%20ihlallerini%20%C3%B6nlemeye,%C5%9Fifrelenmi%C5%9Fse%2C%20veriler%20hala%20g%C3%BCvende%20olacakt%C4%B1r" w:history="1">
         <w:r>
           <w:rPr>
             <w:rStyle w:val="Kpr"/>
@@ -11923,6 +10540,18 @@
     <w:uiPriority w:val="99"/>
     <w:rsid w:val="0037531E"/>
   </w:style>
+  <w:style w:type="character" w:styleId="zlenenKpr">
+    <w:name w:val="FollowedHyperlink"/>
+    <w:basedOn w:val="VarsaylanParagrafYazTipi"/>
+    <w:uiPriority w:val="99"/>
+    <w:semiHidden/>
+    <w:unhideWhenUsed/>
+    <w:rsid w:val="0055374F"/>
+    <w:rPr>
+      <w:color w:val="B26B02" w:themeColor="followedHyperlink"/>
+      <w:u w:val="single"/>
+    </w:rPr>
+  </w:style>
 </w:styles>
 </file>
 

</xml_diff>